<commit_message>
Update for the build-script
</commit_message>
<xml_diff>
--- a/src/site/discrete/static/discrete-structures-spring-2020.docx
+++ b/src/site/discrete/static/discrete-structures-spring-2020.docx
@@ -301,6 +301,7 @@
               </w:rPr>
               <w:t xml:space="preserve">Spring 2020 Semester: </w:t>
             </w:r>
+            <w:bookmarkStart w:id="1" w:name="_GoBack"/>
             <w:r>
               <w:rPr>
                 <w:b w:val="0"/>
@@ -311,6 +312,7 @@
               </w:rPr>
               <w:t>Tuesdays, Thursdays (and Fridays)</w:t>
             </w:r>
+            <w:bookmarkEnd w:id="1"/>
             <w:r>
               <w:rPr>
                 <w:b w:val="0"/>
@@ -384,6 +386,9 @@
             <w:pPr>
               <w:spacing w:before="60" w:after="0"/>
             </w:pPr>
+            <w:r>
+              <w:t xml:space="preserve">near </w:t>
+            </w:r>
             <w:r>
               <w:rPr>
                 <w:lang w:val="en-US"/>
@@ -5350,8 +5355,6 @@
               </w:rPr>
               <w:t>Levels of computability.</w:t>
             </w:r>
-            <w:bookmarkStart w:id="1" w:name="_GoBack"/>
-            <w:bookmarkEnd w:id="1"/>
           </w:p>
         </w:tc>
         <w:tc>

</xml_diff>

<commit_message>
Added 1 more presentation
</commit_message>
<xml_diff>
--- a/src/site/discrete/static/discrete-structures-spring-2020.docx
+++ b/src/site/discrete/static/discrete-structures-spring-2020.docx
@@ -301,7 +301,6 @@
               </w:rPr>
               <w:t xml:space="preserve">Spring 2020 Semester: </w:t>
             </w:r>
-            <w:bookmarkStart w:id="1" w:name="_GoBack"/>
             <w:r>
               <w:rPr>
                 <w:b w:val="0"/>
@@ -310,9 +309,8 @@
                 <w:szCs w:val="20"/>
                 <w:lang w:val="en-US"/>
               </w:rPr>
-              <w:t>Tuesdays, Thursdays (and Fridays)</w:t>
-            </w:r>
-            <w:bookmarkEnd w:id="1"/>
+              <w:t>Tuesdays, Thursdays</w:t>
+            </w:r>
             <w:r>
               <w:rPr>
                 <w:b w:val="0"/>
@@ -683,7 +681,31 @@
           <w:szCs w:val="22"/>
           <w:lang w:val="en-US"/>
         </w:rPr>
-        <w:t xml:space="preserve"> Edition. McGraw-Hill Education. 2019. </w:t>
+        <w:t xml:space="preserve"> Edition. McGraw-Hill Education. 2019.</w:t>
+      </w:r>
+    </w:p>
+    <w:p>
+      <w:pPr>
+        <w:rPr>
+          <w:sz w:val="22"/>
+          <w:szCs w:val="22"/>
+        </w:rPr>
+      </w:pPr>
+      <w:r>
+        <w:rPr>
+          <w:b/>
+          <w:bCs/>
+          <w:sz w:val="22"/>
+          <w:szCs w:val="22"/>
+        </w:rPr>
+        <w:t>Reading assignments:</w:t>
+      </w:r>
+      <w:r>
+        <w:rPr>
+          <w:sz w:val="22"/>
+          <w:szCs w:val="22"/>
+        </w:rPr>
+        <w:t xml:space="preserve"> Some papers from the Web will be announced to prepare for your homeworks and exams.</w:t>
       </w:r>
     </w:p>
     <w:p>
@@ -935,7 +957,22 @@
           <w:szCs w:val="22"/>
           <w:lang w:val="en-US"/>
         </w:rPr>
-        <w:t xml:space="preserve"> (also named Discrete Mathematics) serves as the introduction of </w:t>
+        <w:t xml:space="preserve"> (</w:t>
+      </w:r>
+      <w:r>
+        <w:rPr>
+          <w:sz w:val="22"/>
+          <w:szCs w:val="22"/>
+        </w:rPr>
+        <w:t xml:space="preserve">the books on the subject are also commonly </w:t>
+      </w:r>
+      <w:r>
+        <w:rPr>
+          <w:sz w:val="22"/>
+          <w:szCs w:val="22"/>
+          <w:lang w:val="en-US"/>
+        </w:rPr>
+        <w:t xml:space="preserve">named Discrete Mathematics) serves as the introduction of </w:t>
       </w:r>
       <w:r>
         <w:rPr>
@@ -950,7 +987,37 @@
           <w:szCs w:val="22"/>
           <w:lang w:val="en-US"/>
         </w:rPr>
-        <w:t xml:space="preserve"> logic and its illustrations that has been exceptionally fruitful to maintain technological progress and and modern computing. Formal logic has long history, it has been used by philosophers, lawyers, mathematicians and scientists since ancient times. Up to the 19</w:t>
+        <w:t xml:space="preserve"> logic and its illustrations that has been exceptionally </w:t>
+      </w:r>
+      <w:r>
+        <w:rPr>
+          <w:sz w:val="22"/>
+          <w:szCs w:val="22"/>
+        </w:rPr>
+        <w:t>useful</w:t>
+      </w:r>
+      <w:r>
+        <w:rPr>
+          <w:sz w:val="22"/>
+          <w:szCs w:val="22"/>
+          <w:lang w:val="en-US"/>
+        </w:rPr>
+        <w:t xml:space="preserve"> to </w:t>
+      </w:r>
+      <w:r>
+        <w:rPr>
+          <w:sz w:val="22"/>
+          <w:szCs w:val="22"/>
+        </w:rPr>
+        <w:t xml:space="preserve">sustain progress in the </w:t>
+      </w:r>
+      <w:r>
+        <w:rPr>
+          <w:sz w:val="22"/>
+          <w:szCs w:val="22"/>
+          <w:lang w:val="en-US"/>
+        </w:rPr>
+        <w:t>modern computing. Formal logic has long history, it has been used by philosophers, lawyers, mathematicians and scientists. Up to the 19</w:t>
       </w:r>
       <w:r>
         <w:rPr>
@@ -967,7 +1034,7 @@
           <w:szCs w:val="22"/>
           <w:lang w:val="en-US"/>
         </w:rPr>
-        <w:t xml:space="preserve"> century the main vehicle to learn these techniques was Geometry (including the study of a classical text “Euclid’s Elements”). </w:t>
+        <w:t xml:space="preserve"> century the main vehicle to learn these techniques was Geometry (including the study of a classical text “Euclid’s Elements”).</w:t>
       </w:r>
     </w:p>
     <w:p>
@@ -986,7 +1053,67 @@
           <w:szCs w:val="22"/>
           <w:lang w:val="en-US"/>
         </w:rPr>
-        <w:t xml:space="preserve">Since 1940-ies electronic computers have revolutionized our ability to use and to automate logic and proof techniques with increasingly powerful computing devices. The practical interest has significantly shifted from geometry to other practically important fields of formal knowledge: set theory, Boolean logic and quantifiers, relational algebra and databases, the study of large integers and their arithmetic (also used in cryptography, </w:t>
+        <w:t xml:space="preserve">Since 1940-ies </w:t>
+      </w:r>
+      <w:r>
+        <w:rPr>
+          <w:sz w:val="22"/>
+          <w:szCs w:val="22"/>
+        </w:rPr>
+        <w:t>we can</w:t>
+      </w:r>
+      <w:r>
+        <w:rPr>
+          <w:sz w:val="22"/>
+          <w:szCs w:val="22"/>
+          <w:lang w:val="en-US"/>
+        </w:rPr>
+        <w:t xml:space="preserve"> automate</w:t>
+      </w:r>
+      <w:r>
+        <w:rPr>
+          <w:sz w:val="22"/>
+          <w:szCs w:val="22"/>
+        </w:rPr>
+        <w:t xml:space="preserve"> </w:t>
+      </w:r>
+      <w:r>
+        <w:rPr>
+          <w:sz w:val="22"/>
+          <w:szCs w:val="22"/>
+          <w:lang w:val="en-US"/>
+        </w:rPr>
+        <w:t>logic</w:t>
+      </w:r>
+      <w:r>
+        <w:rPr>
+          <w:sz w:val="22"/>
+          <w:szCs w:val="22"/>
+        </w:rPr>
+        <w:t>al reasoning</w:t>
+      </w:r>
+      <w:r>
+        <w:rPr>
+          <w:sz w:val="22"/>
+          <w:szCs w:val="22"/>
+          <w:lang w:val="en-US"/>
+        </w:rPr>
+        <w:t xml:space="preserve"> with increasingly powerful computing devices. The practical interest has significantly shifted from geometry to other</w:t>
+      </w:r>
+      <w:r>
+        <w:rPr>
+          <w:sz w:val="22"/>
+          <w:szCs w:val="22"/>
+        </w:rPr>
+        <w:t xml:space="preserve"> </w:t>
+      </w:r>
+      <w:r>
+        <w:rPr>
+          <w:sz w:val="22"/>
+          <w:szCs w:val="22"/>
+          <w:lang w:val="en-US"/>
+        </w:rPr>
+        <w:t xml:space="preserve">important fields of formal knowledge: set theory, Boolean logic and quantifiers, relational algebra and databases, the study of large integers and their arithmetic (also used in cryptography, </w:t>
       </w:r>
       <w:r>
         <w:rPr>
@@ -1641,16 +1768,6 @@
       <w:pPr>
         <w:spacing w:line="276" w:lineRule="auto"/>
         <w:jc w:val="both"/>
-        <w:rPr>
-          <w:b/>
-          <w:sz w:val="22"/>
-          <w:szCs w:val="22"/>
-          <w:lang w:val="en-US"/>
-        </w:rPr>
-      </w:pPr>
-    </w:p>
-    <w:p>
-      <w:pPr>
         <w:rPr>
           <w:b/>
           <w:sz w:val="22"/>
@@ -2673,6 +2790,12 @@
             <w:r>
               <w:rPr>
                 <w:sz w:val="22"/>
+              </w:rPr>
+              <w:t xml:space="preserve">4 </w:t>
+            </w:r>
+            <w:r>
+              <w:rPr>
+                <w:sz w:val="22"/>
                 <w:lang w:val="en-US"/>
               </w:rPr>
               <w:t>Homeworks</w:t>
@@ -3204,8 +3327,8 @@
       <w:tblGrid>
         <w:gridCol w:w="737"/>
         <w:gridCol w:w="2358"/>
-        <w:gridCol w:w="2452"/>
-        <w:gridCol w:w="3055"/>
+        <w:gridCol w:w="2861"/>
+        <w:gridCol w:w="2646"/>
       </w:tblGrid>
       <w:tr>
         <w:tblPrEx>
@@ -3287,7 +3410,7 @@
         </w:tc>
         <w:tc>
           <w:tcPr>
-            <w:tcW w:w="2452" w:type="dxa"/>
+            <w:tcW w:w="2861" w:type="dxa"/>
             <w:tcBorders>
               <w:top w:val="single" w:color="000000" w:sz="4" w:space="0"/>
               <w:left w:val="single" w:color="000000" w:sz="4" w:space="0"/>
@@ -3315,7 +3438,7 @@
         </w:tc>
         <w:tc>
           <w:tcPr>
-            <w:tcW w:w="3055" w:type="dxa"/>
+            <w:tcW w:w="2646" w:type="dxa"/>
             <w:tcBorders>
               <w:top w:val="single" w:color="000000" w:sz="4" w:space="0"/>
               <w:left w:val="single" w:color="000000" w:sz="4" w:space="0"/>
@@ -3389,8 +3512,8 @@
                 <w:b w:val="0"/>
                 <w:bCs w:val="0"/>
                 <w:kern w:val="2"/>
-                <w:sz w:val="20"/>
-                <w:szCs w:val="20"/>
+                <w:sz w:val="21"/>
+                <w:szCs w:val="21"/>
               </w:rPr>
             </w:pPr>
             <w:r>
@@ -3398,8 +3521,8 @@
                 <w:b w:val="0"/>
                 <w:bCs w:val="0"/>
                 <w:kern w:val="2"/>
-                <w:sz w:val="20"/>
-                <w:szCs w:val="20"/>
+                <w:sz w:val="21"/>
+                <w:szCs w:val="21"/>
               </w:rPr>
               <w:t>Week1</w:t>
             </w:r>
@@ -3428,8 +3551,8 @@
                 <w:bCs w:val="0"/>
                 <w:spacing w:val="-3"/>
                 <w:kern w:val="2"/>
-                <w:sz w:val="20"/>
-                <w:szCs w:val="20"/>
+                <w:sz w:val="21"/>
+                <w:szCs w:val="21"/>
               </w:rPr>
             </w:pPr>
             <w:r>
@@ -3438,16 +3561,27 @@
                 <w:bCs w:val="0"/>
                 <w:spacing w:val="-3"/>
                 <w:kern w:val="2"/>
-                <w:sz w:val="20"/>
-                <w:szCs w:val="20"/>
+                <w:sz w:val="21"/>
+                <w:szCs w:val="21"/>
               </w:rPr>
               <w:t>Propositional logic, proofs, predicates and quantifiers</w:t>
+            </w:r>
+            <w:r>
+              <w:rPr>
+                <w:b w:val="0"/>
+                <w:bCs w:val="0"/>
+                <w:spacing w:val="-3"/>
+                <w:kern w:val="2"/>
+                <w:sz w:val="21"/>
+                <w:szCs w:val="21"/>
+              </w:rPr>
+              <w:t>.</w:t>
             </w:r>
           </w:p>
         </w:tc>
         <w:tc>
           <w:tcPr>
-            <w:tcW w:w="2452" w:type="dxa"/>
+            <w:tcW w:w="2861" w:type="dxa"/>
             <w:tcBorders>
               <w:top w:val="single" w:color="000000" w:sz="4" w:space="0"/>
               <w:left w:val="single" w:color="000000" w:sz="4" w:space="0"/>
@@ -3466,8 +3600,8 @@
                 <w:b w:val="0"/>
                 <w:bCs w:val="0"/>
                 <w:kern w:val="2"/>
-                <w:sz w:val="20"/>
-                <w:szCs w:val="20"/>
+                <w:sz w:val="21"/>
+                <w:szCs w:val="21"/>
               </w:rPr>
             </w:pPr>
             <w:r>
@@ -3475,16 +3609,26 @@
                 <w:b w:val="0"/>
                 <w:bCs w:val="0"/>
                 <w:kern w:val="2"/>
-                <w:sz w:val="20"/>
-                <w:szCs w:val="20"/>
-              </w:rPr>
-              <w:t>Read Chapter 1</w:t>
+                <w:sz w:val="21"/>
+                <w:szCs w:val="21"/>
+              </w:rPr>
+              <w:t>Chapter 1</w:t>
+            </w:r>
+            <w:r>
+              <w:rPr>
+                <w:b w:val="0"/>
+                <w:bCs w:val="0"/>
+                <w:kern w:val="2"/>
+                <w:sz w:val="21"/>
+                <w:szCs w:val="21"/>
+              </w:rPr>
+              <w:t xml:space="preserve"> from the textbook.</w:t>
             </w:r>
           </w:p>
         </w:tc>
         <w:tc>
           <w:tcPr>
-            <w:tcW w:w="3055" w:type="dxa"/>
+            <w:tcW w:w="2646" w:type="dxa"/>
             <w:tcBorders>
               <w:top w:val="single" w:color="000000" w:sz="4" w:space="0"/>
               <w:left w:val="single" w:color="000000" w:sz="4" w:space="0"/>
@@ -3503,8 +3647,8 @@
               <w:suppressAutoHyphens/>
               <w:rPr>
                 <w:kern w:val="2"/>
-                <w:sz w:val="20"/>
-                <w:szCs w:val="20"/>
+                <w:sz w:val="21"/>
+                <w:szCs w:val="21"/>
                 <w:lang w:val="en-US"/>
               </w:rPr>
             </w:pPr>
@@ -3551,8 +3695,8 @@
                 <w:b w:val="0"/>
                 <w:bCs w:val="0"/>
                 <w:kern w:val="2"/>
-                <w:sz w:val="20"/>
-                <w:szCs w:val="20"/>
+                <w:sz w:val="21"/>
+                <w:szCs w:val="21"/>
               </w:rPr>
             </w:pPr>
             <w:r>
@@ -3560,8 +3704,8 @@
                 <w:b w:val="0"/>
                 <w:bCs w:val="0"/>
                 <w:kern w:val="2"/>
-                <w:sz w:val="20"/>
-                <w:szCs w:val="20"/>
+                <w:sz w:val="21"/>
+                <w:szCs w:val="21"/>
               </w:rPr>
               <w:t>Week 2</w:t>
             </w:r>
@@ -3590,8 +3734,8 @@
                 <w:bCs w:val="0"/>
                 <w:spacing w:val="-3"/>
                 <w:kern w:val="2"/>
-                <w:sz w:val="20"/>
-                <w:szCs w:val="20"/>
+                <w:sz w:val="21"/>
+                <w:szCs w:val="21"/>
               </w:rPr>
             </w:pPr>
             <w:r>
@@ -3600,16 +3744,27 @@
                 <w:bCs w:val="0"/>
                 <w:spacing w:val="-3"/>
                 <w:kern w:val="2"/>
-                <w:sz w:val="20"/>
-                <w:szCs w:val="20"/>
-              </w:rPr>
-              <w:t>Theory of sets, functions, relations, cardinality (and different sizes of infinity)</w:t>
+                <w:sz w:val="21"/>
+                <w:szCs w:val="21"/>
+              </w:rPr>
+              <w:t xml:space="preserve">Theory of sets, functions, relations, </w:t>
+            </w:r>
+            <w:r>
+              <w:rPr>
+                <w:b w:val="0"/>
+                <w:bCs w:val="0"/>
+                <w:spacing w:val="-3"/>
+                <w:kern w:val="2"/>
+                <w:sz w:val="21"/>
+                <w:szCs w:val="21"/>
+              </w:rPr>
+              <w:t>comparing set sizes.</w:t>
             </w:r>
           </w:p>
         </w:tc>
         <w:tc>
           <w:tcPr>
-            <w:tcW w:w="2452" w:type="dxa"/>
+            <w:tcW w:w="2861" w:type="dxa"/>
             <w:tcBorders>
               <w:top w:val="single" w:color="000000" w:sz="4" w:space="0"/>
               <w:left w:val="single" w:color="000000" w:sz="4" w:space="0"/>
@@ -3630,8 +3785,8 @@
                 <w:bCs w:val="0"/>
                 <w:spacing w:val="-2"/>
                 <w:kern w:val="2"/>
-                <w:sz w:val="20"/>
-                <w:szCs w:val="20"/>
+                <w:sz w:val="21"/>
+                <w:szCs w:val="21"/>
               </w:rPr>
             </w:pPr>
             <w:r>
@@ -3640,16 +3795,27 @@
                 <w:bCs w:val="0"/>
                 <w:spacing w:val="-2"/>
                 <w:kern w:val="2"/>
-                <w:sz w:val="20"/>
-                <w:szCs w:val="20"/>
-              </w:rPr>
-              <w:t>Read Chapter 2</w:t>
+                <w:sz w:val="21"/>
+                <w:szCs w:val="21"/>
+              </w:rPr>
+              <w:t>Chapter 2</w:t>
+            </w:r>
+            <w:r>
+              <w:rPr>
+                <w:b w:val="0"/>
+                <w:bCs w:val="0"/>
+                <w:spacing w:val="-2"/>
+                <w:kern w:val="2"/>
+                <w:sz w:val="21"/>
+                <w:szCs w:val="21"/>
+              </w:rPr>
+              <w:t xml:space="preserve"> from the textbook.</w:t>
             </w:r>
           </w:p>
         </w:tc>
         <w:tc>
           <w:tcPr>
-            <w:tcW w:w="3055" w:type="dxa"/>
+            <w:tcW w:w="2646" w:type="dxa"/>
             <w:tcBorders>
               <w:top w:val="single" w:color="000000" w:sz="4" w:space="0"/>
               <w:left w:val="single" w:color="000000" w:sz="4" w:space="0"/>
@@ -3666,13 +3832,170 @@
                 <w:tab w:val="left" w:pos="-720"/>
               </w:tabs>
               <w:suppressAutoHyphens/>
-              <w:ind w:left="176" w:right="0" w:firstLine="0"/>
+              <w:ind w:right="0"/>
               <w:rPr>
                 <w:spacing w:val="-2"/>
                 <w:kern w:val="2"/>
-                <w:sz w:val="20"/>
-                <w:szCs w:val="20"/>
-                <w:lang w:val="en-US"/>
+                <w:sz w:val="21"/>
+                <w:szCs w:val="21"/>
+              </w:rPr>
+            </w:pPr>
+            <w:r>
+              <w:rPr>
+                <w:spacing w:val="-2"/>
+                <w:kern w:val="2"/>
+                <w:sz w:val="21"/>
+                <w:szCs w:val="21"/>
+              </w:rPr>
+              <w:t>Assign Homework 1</w:t>
+            </w:r>
+          </w:p>
+        </w:tc>
+      </w:tr>
+      <w:tr>
+        <w:tblPrEx>
+          <w:tblBorders>
+            <w:top w:val="single" w:color="000000" w:sz="4" w:space="0"/>
+            <w:left w:val="single" w:color="000000" w:sz="4" w:space="0"/>
+            <w:bottom w:val="single" w:color="000000" w:sz="4" w:space="0"/>
+            <w:right w:val="none" w:color="auto" w:sz="0" w:space="0"/>
+            <w:insideH w:val="single" w:color="000000" w:sz="4" w:space="0"/>
+            <w:insideV w:val="none" w:color="auto" w:sz="0" w:space="0"/>
+          </w:tblBorders>
+          <w:tblLayout w:type="fixed"/>
+          <w:tblCellMar>
+            <w:top w:w="0" w:type="dxa"/>
+            <w:left w:w="103" w:type="dxa"/>
+            <w:bottom w:w="0" w:type="dxa"/>
+            <w:right w:w="108" w:type="dxa"/>
+          </w:tblCellMar>
+        </w:tblPrEx>
+        <w:tc>
+          <w:tcPr>
+            <w:tcW w:w="737" w:type="dxa"/>
+            <w:tcBorders>
+              <w:top w:val="single" w:color="000000" w:sz="4" w:space="0"/>
+              <w:left w:val="single" w:color="000000" w:sz="4" w:space="0"/>
+              <w:bottom w:val="single" w:color="000000" w:sz="4" w:space="0"/>
+              <w:insideH w:val="single" w:sz="4" w:space="0"/>
+            </w:tcBorders>
+            <w:shd w:val="clear" w:color="auto" w:fill="auto"/>
+          </w:tcPr>
+          <w:p>
+            <w:pPr>
+              <w:tabs>
+                <w:tab w:val="left" w:pos="0"/>
+              </w:tabs>
+              <w:suppressAutoHyphens/>
+              <w:jc w:val="center"/>
+              <w:rPr>
+                <w:b w:val="0"/>
+                <w:bCs w:val="0"/>
+                <w:kern w:val="2"/>
+                <w:sz w:val="21"/>
+                <w:szCs w:val="21"/>
+              </w:rPr>
+            </w:pPr>
+            <w:r>
+              <w:rPr>
+                <w:b w:val="0"/>
+                <w:bCs w:val="0"/>
+                <w:kern w:val="2"/>
+                <w:sz w:val="21"/>
+                <w:szCs w:val="21"/>
+              </w:rPr>
+              <w:t>Week 3</w:t>
+            </w:r>
+          </w:p>
+        </w:tc>
+        <w:tc>
+          <w:tcPr>
+            <w:tcW w:w="2358" w:type="dxa"/>
+            <w:tcBorders>
+              <w:top w:val="single" w:color="000000" w:sz="4" w:space="0"/>
+              <w:left w:val="single" w:color="000000" w:sz="4" w:space="0"/>
+              <w:bottom w:val="single" w:color="000000" w:sz="4" w:space="0"/>
+              <w:insideH w:val="single" w:sz="4" w:space="0"/>
+            </w:tcBorders>
+            <w:shd w:val="clear" w:color="auto" w:fill="auto"/>
+          </w:tcPr>
+          <w:p>
+            <w:pPr>
+              <w:suppressAutoHyphens/>
+              <w:ind w:right="0"/>
+              <w:rPr>
+                <w:b w:val="0"/>
+                <w:bCs w:val="0"/>
+                <w:color w:val="000000"/>
+                <w:spacing w:val="-3"/>
+                <w:kern w:val="2"/>
+                <w:sz w:val="21"/>
+                <w:szCs w:val="21"/>
+              </w:rPr>
+            </w:pPr>
+            <w:r>
+              <w:rPr>
+                <w:b w:val="0"/>
+                <w:bCs w:val="0"/>
+                <w:color w:val="000000"/>
+                <w:spacing w:val="-3"/>
+                <w:kern w:val="2"/>
+                <w:sz w:val="21"/>
+                <w:szCs w:val="21"/>
+              </w:rPr>
+              <w:t>The theory of algorithms, unsolvable problems, complexity of algorithms</w:t>
+            </w:r>
+          </w:p>
+        </w:tc>
+        <w:tc>
+          <w:tcPr>
+            <w:tcW w:w="2861" w:type="dxa"/>
+            <w:tcBorders>
+              <w:top w:val="single" w:color="000000" w:sz="4" w:space="0"/>
+              <w:left w:val="single" w:color="000000" w:sz="4" w:space="0"/>
+              <w:bottom w:val="single" w:color="000000" w:sz="4" w:space="0"/>
+              <w:insideH w:val="single" w:sz="4" w:space="0"/>
+            </w:tcBorders>
+            <w:shd w:val="clear" w:color="auto" w:fill="auto"/>
+          </w:tcPr>
+          <w:p>
+            <w:pPr>
+              <w:rPr>
+                <w:b w:val="0"/>
+                <w:bCs w:val="0"/>
+                <w:sz w:val="21"/>
+                <w:szCs w:val="21"/>
+              </w:rPr>
+            </w:pPr>
+            <w:r>
+              <w:rPr>
+                <w:b w:val="0"/>
+                <w:bCs w:val="0"/>
+                <w:sz w:val="21"/>
+                <w:szCs w:val="21"/>
+              </w:rPr>
+              <w:t>Chapter 3 from the textbook.</w:t>
+            </w:r>
+          </w:p>
+        </w:tc>
+        <w:tc>
+          <w:tcPr>
+            <w:tcW w:w="2646" w:type="dxa"/>
+            <w:tcBorders>
+              <w:top w:val="single" w:color="000000" w:sz="4" w:space="0"/>
+              <w:left w:val="single" w:color="000000" w:sz="4" w:space="0"/>
+              <w:bottom w:val="single" w:color="000000" w:sz="4" w:space="0"/>
+              <w:right w:val="single" w:color="000000" w:sz="4" w:space="0"/>
+              <w:insideH w:val="single" w:sz="4" w:space="0"/>
+              <w:insideV w:val="single" w:sz="4" w:space="0"/>
+            </w:tcBorders>
+            <w:shd w:val="clear" w:color="auto" w:fill="auto"/>
+          </w:tcPr>
+          <w:p>
+            <w:pPr>
+              <w:rPr>
+                <w:sz w:val="21"/>
+                <w:szCs w:val="21"/>
               </w:rPr>
             </w:pPr>
           </w:p>
@@ -3718,8 +4041,8 @@
                 <w:b w:val="0"/>
                 <w:bCs w:val="0"/>
                 <w:kern w:val="2"/>
-                <w:sz w:val="20"/>
-                <w:szCs w:val="20"/>
+                <w:sz w:val="21"/>
+                <w:szCs w:val="21"/>
               </w:rPr>
             </w:pPr>
             <w:r>
@@ -3727,10 +4050,10 @@
                 <w:b w:val="0"/>
                 <w:bCs w:val="0"/>
                 <w:kern w:val="2"/>
-                <w:sz w:val="20"/>
-                <w:szCs w:val="20"/>
-              </w:rPr>
-              <w:t>Week 3</w:t>
+                <w:sz w:val="21"/>
+                <w:szCs w:val="21"/>
+              </w:rPr>
+              <w:t>Week 4</w:t>
             </w:r>
           </w:p>
         </w:tc>
@@ -3755,8 +4078,8 @@
                 <w:color w:val="000000"/>
                 <w:spacing w:val="-3"/>
                 <w:kern w:val="2"/>
-                <w:sz w:val="20"/>
-                <w:szCs w:val="20"/>
+                <w:sz w:val="21"/>
+                <w:szCs w:val="21"/>
               </w:rPr>
             </w:pPr>
             <w:r>
@@ -3766,16 +4089,30 @@
                 <w:color w:val="000000"/>
                 <w:spacing w:val="-3"/>
                 <w:kern w:val="2"/>
-                <w:sz w:val="20"/>
-                <w:szCs w:val="20"/>
-              </w:rPr>
-              <w:t>The theory of algorithms, unsolvable problems, complexity of algorithms</w:t>
-            </w:r>
+                <w:sz w:val="21"/>
+                <w:szCs w:val="21"/>
+              </w:rPr>
+              <w:t>Number theory</w:t>
+            </w:r>
+            <w:r>
+              <w:rPr>
+                <w:b w:val="0"/>
+                <w:bCs w:val="0"/>
+                <w:color w:val="000000"/>
+                <w:spacing w:val="-3"/>
+                <w:kern w:val="2"/>
+                <w:sz w:val="21"/>
+                <w:szCs w:val="21"/>
+              </w:rPr>
+              <w:t xml:space="preserve">, </w:t>
+            </w:r>
+            <w:bookmarkStart w:id="1" w:name="_GoBack"/>
+            <w:bookmarkEnd w:id="1"/>
           </w:p>
         </w:tc>
         <w:tc>
           <w:tcPr>
-            <w:tcW w:w="2452" w:type="dxa"/>
+            <w:tcW w:w="2861" w:type="dxa"/>
             <w:tcBorders>
               <w:top w:val="single" w:color="000000" w:sz="4" w:space="0"/>
               <w:left w:val="single" w:color="000000" w:sz="4" w:space="0"/>
@@ -3786,27 +4123,37 @@
           </w:tcPr>
           <w:p>
             <w:pPr>
-              <w:rPr>
-                <w:b w:val="0"/>
-                <w:bCs w:val="0"/>
-                <w:sz w:val="20"/>
-                <w:szCs w:val="20"/>
+              <w:tabs>
+                <w:tab w:val="left" w:pos="-720"/>
+              </w:tabs>
+              <w:suppressAutoHyphens/>
+              <w:rPr>
+                <w:b w:val="0"/>
+                <w:bCs w:val="0"/>
+                <w:color w:val="000000"/>
+                <w:spacing w:val="-2"/>
+                <w:kern w:val="2"/>
+                <w:sz w:val="21"/>
+                <w:szCs w:val="21"/>
               </w:rPr>
             </w:pPr>
             <w:r>
               <w:rPr>
                 <w:b w:val="0"/>
                 <w:bCs w:val="0"/>
-                <w:sz w:val="20"/>
-                <w:szCs w:val="20"/>
-              </w:rPr>
-              <w:t>Read Chapter 3</w:t>
+                <w:color w:val="000000"/>
+                <w:spacing w:val="-2"/>
+                <w:kern w:val="2"/>
+                <w:sz w:val="21"/>
+                <w:szCs w:val="21"/>
+              </w:rPr>
+              <w:t>Chapter 4 from the textbook.</w:t>
             </w:r>
           </w:p>
         </w:tc>
         <w:tc>
           <w:tcPr>
-            <w:tcW w:w="3055" w:type="dxa"/>
+            <w:tcW w:w="2646" w:type="dxa"/>
             <w:tcBorders>
               <w:top w:val="single" w:color="000000" w:sz="4" w:space="0"/>
               <w:left w:val="single" w:color="000000" w:sz="4" w:space="0"/>
@@ -3817,7 +4164,31 @@
             </w:tcBorders>
             <w:shd w:val="clear" w:color="auto" w:fill="auto"/>
           </w:tcPr>
-          <w:p/>
+          <w:p>
+            <w:pPr>
+              <w:tabs>
+                <w:tab w:val="left" w:pos="-720"/>
+              </w:tabs>
+              <w:suppressAutoHyphens/>
+              <w:rPr>
+                <w:color w:val="000000"/>
+                <w:spacing w:val="-2"/>
+                <w:kern w:val="2"/>
+                <w:sz w:val="21"/>
+                <w:szCs w:val="21"/>
+              </w:rPr>
+            </w:pPr>
+            <w:r>
+              <w:rPr>
+                <w:color w:val="000000"/>
+                <w:spacing w:val="-2"/>
+                <w:kern w:val="2"/>
+                <w:sz w:val="21"/>
+                <w:szCs w:val="21"/>
+              </w:rPr>
+              <w:t>Assign Homework 2</w:t>
+            </w:r>
+          </w:p>
         </w:tc>
       </w:tr>
       <w:tr>
@@ -3860,8 +4231,8 @@
                 <w:b w:val="0"/>
                 <w:bCs w:val="0"/>
                 <w:kern w:val="2"/>
-                <w:sz w:val="20"/>
-                <w:szCs w:val="20"/>
+                <w:sz w:val="21"/>
+                <w:szCs w:val="21"/>
               </w:rPr>
             </w:pPr>
             <w:r>
@@ -3869,10 +4240,10 @@
                 <w:b w:val="0"/>
                 <w:bCs w:val="0"/>
                 <w:kern w:val="2"/>
-                <w:sz w:val="20"/>
-                <w:szCs w:val="20"/>
-              </w:rPr>
-              <w:t>Week 4</w:t>
+                <w:sz w:val="21"/>
+                <w:szCs w:val="21"/>
+              </w:rPr>
+              <w:t>Week 5</w:t>
             </w:r>
           </w:p>
         </w:tc>
@@ -3897,8 +4268,8 @@
                 <w:color w:val="000000"/>
                 <w:spacing w:val="-3"/>
                 <w:kern w:val="2"/>
-                <w:sz w:val="20"/>
-                <w:szCs w:val="20"/>
+                <w:sz w:val="21"/>
+                <w:szCs w:val="21"/>
               </w:rPr>
             </w:pPr>
             <w:r>
@@ -3908,16 +4279,16 @@
                 <w:color w:val="000000"/>
                 <w:spacing w:val="-3"/>
                 <w:kern w:val="2"/>
-                <w:sz w:val="20"/>
-                <w:szCs w:val="20"/>
-              </w:rPr>
-              <w:t>Number theory</w:t>
+                <w:sz w:val="21"/>
+                <w:szCs w:val="21"/>
+              </w:rPr>
+              <w:t>Mathematical induction, recursion, invariants</w:t>
             </w:r>
           </w:p>
         </w:tc>
         <w:tc>
           <w:tcPr>
-            <w:tcW w:w="2452" w:type="dxa"/>
+            <w:tcW w:w="2861" w:type="dxa"/>
             <w:tcBorders>
               <w:top w:val="single" w:color="000000" w:sz="4" w:space="0"/>
               <w:left w:val="single" w:color="000000" w:sz="4" w:space="0"/>
@@ -3935,30 +4306,33 @@
               <w:rPr>
                 <w:b w:val="0"/>
                 <w:bCs w:val="0"/>
-                <w:color w:val="000000"/>
-                <w:spacing w:val="-2"/>
-                <w:kern w:val="2"/>
-                <w:sz w:val="20"/>
-                <w:szCs w:val="20"/>
+                <w:sz w:val="21"/>
+                <w:szCs w:val="21"/>
               </w:rPr>
             </w:pPr>
             <w:r>
               <w:rPr>
                 <w:b w:val="0"/>
                 <w:bCs w:val="0"/>
-                <w:color w:val="000000"/>
-                <w:spacing w:val="-2"/>
-                <w:kern w:val="2"/>
-                <w:sz w:val="20"/>
-                <w:szCs w:val="20"/>
-              </w:rPr>
-              <w:t>Read Chapter 4</w:t>
+                <w:sz w:val="21"/>
+                <w:szCs w:val="21"/>
+              </w:rPr>
+              <w:t>Chapter 5</w:t>
+            </w:r>
+            <w:r>
+              <w:rPr>
+                <w:b w:val="0"/>
+                <w:bCs w:val="0"/>
+                <w:sz w:val="21"/>
+                <w:szCs w:val="21"/>
+              </w:rPr>
+              <w:t xml:space="preserve"> from the textbook.</w:t>
             </w:r>
           </w:p>
         </w:tc>
         <w:tc>
           <w:tcPr>
-            <w:tcW w:w="3055" w:type="dxa"/>
+            <w:tcW w:w="2646" w:type="dxa"/>
             <w:tcBorders>
               <w:top w:val="single" w:color="000000" w:sz="4" w:space="0"/>
               <w:left w:val="single" w:color="000000" w:sz="4" w:space="0"/>
@@ -3976,11 +4350,413 @@
               </w:tabs>
               <w:suppressAutoHyphens/>
               <w:rPr>
+                <w:sz w:val="21"/>
+                <w:szCs w:val="21"/>
+              </w:rPr>
+            </w:pPr>
+            <w:r>
+              <w:rPr>
+                <w:sz w:val="21"/>
+                <w:szCs w:val="21"/>
+              </w:rPr>
+              <w:t xml:space="preserve">Computation </w:t>
+            </w:r>
+          </w:p>
+        </w:tc>
+      </w:tr>
+      <w:tr>
+        <w:tblPrEx>
+          <w:tblBorders>
+            <w:top w:val="single" w:color="000000" w:sz="4" w:space="0"/>
+            <w:left w:val="single" w:color="000000" w:sz="4" w:space="0"/>
+            <w:bottom w:val="single" w:color="000000" w:sz="4" w:space="0"/>
+            <w:right w:val="none" w:color="auto" w:sz="0" w:space="0"/>
+            <w:insideH w:val="single" w:color="000000" w:sz="4" w:space="0"/>
+            <w:insideV w:val="none" w:color="auto" w:sz="0" w:space="0"/>
+          </w:tblBorders>
+          <w:tblLayout w:type="fixed"/>
+          <w:tblCellMar>
+            <w:top w:w="0" w:type="dxa"/>
+            <w:left w:w="103" w:type="dxa"/>
+            <w:bottom w:w="0" w:type="dxa"/>
+            <w:right w:w="108" w:type="dxa"/>
+          </w:tblCellMar>
+        </w:tblPrEx>
+        <w:tc>
+          <w:tcPr>
+            <w:tcW w:w="737" w:type="dxa"/>
+            <w:tcBorders>
+              <w:top w:val="single" w:color="000000" w:sz="4" w:space="0"/>
+              <w:left w:val="single" w:color="000000" w:sz="4" w:space="0"/>
+              <w:bottom w:val="single" w:color="000000" w:sz="4" w:space="0"/>
+              <w:insideH w:val="single" w:sz="4" w:space="0"/>
+            </w:tcBorders>
+            <w:shd w:val="clear" w:color="auto" w:fill="auto"/>
+          </w:tcPr>
+          <w:p>
+            <w:pPr>
+              <w:tabs>
+                <w:tab w:val="left" w:pos="0"/>
+              </w:tabs>
+              <w:suppressAutoHyphens/>
+              <w:jc w:val="center"/>
+              <w:rPr>
+                <w:b w:val="0"/>
+                <w:bCs w:val="0"/>
+                <w:kern w:val="2"/>
+                <w:sz w:val="21"/>
+                <w:szCs w:val="21"/>
+              </w:rPr>
+            </w:pPr>
+            <w:r>
+              <w:rPr>
+                <w:b w:val="0"/>
+                <w:bCs w:val="0"/>
+                <w:kern w:val="2"/>
+                <w:sz w:val="21"/>
+                <w:szCs w:val="21"/>
+              </w:rPr>
+              <w:t>Week 6</w:t>
+            </w:r>
+          </w:p>
+        </w:tc>
+        <w:tc>
+          <w:tcPr>
+            <w:tcW w:w="2358" w:type="dxa"/>
+            <w:tcBorders>
+              <w:top w:val="single" w:color="000000" w:sz="4" w:space="0"/>
+              <w:left w:val="single" w:color="000000" w:sz="4" w:space="0"/>
+              <w:bottom w:val="single" w:color="000000" w:sz="4" w:space="0"/>
+              <w:insideH w:val="single" w:sz="4" w:space="0"/>
+            </w:tcBorders>
+            <w:shd w:val="clear" w:color="auto" w:fill="auto"/>
+          </w:tcPr>
+          <w:p>
+            <w:pPr>
+              <w:suppressAutoHyphens/>
+              <w:ind w:right="0"/>
+              <w:rPr>
+                <w:b w:val="0"/>
+                <w:bCs w:val="0"/>
+                <w:color w:val="000000"/>
+                <w:spacing w:val="-3"/>
+                <w:kern w:val="2"/>
+                <w:sz w:val="21"/>
+                <w:szCs w:val="21"/>
+              </w:rPr>
+            </w:pPr>
+            <w:r>
+              <w:rPr>
+                <w:b w:val="0"/>
+                <w:bCs w:val="0"/>
+                <w:color w:val="000000"/>
+                <w:spacing w:val="-3"/>
+                <w:kern w:val="2"/>
+                <w:sz w:val="21"/>
+                <w:szCs w:val="21"/>
+              </w:rPr>
+              <w:t>Counting</w:t>
+            </w:r>
+          </w:p>
+        </w:tc>
+        <w:tc>
+          <w:tcPr>
+            <w:tcW w:w="2861" w:type="dxa"/>
+            <w:tcBorders>
+              <w:top w:val="single" w:color="000000" w:sz="4" w:space="0"/>
+              <w:left w:val="single" w:color="000000" w:sz="4" w:space="0"/>
+              <w:bottom w:val="single" w:color="000000" w:sz="4" w:space="0"/>
+              <w:insideH w:val="single" w:sz="4" w:space="0"/>
+            </w:tcBorders>
+            <w:shd w:val="clear" w:color="auto" w:fill="auto"/>
+          </w:tcPr>
+          <w:p>
+            <w:pPr>
+              <w:tabs>
+                <w:tab w:val="left" w:pos="-720"/>
+              </w:tabs>
+              <w:suppressAutoHyphens/>
+              <w:rPr>
+                <w:b w:val="0"/>
+                <w:bCs w:val="0"/>
                 <w:color w:val="000000"/>
                 <w:spacing w:val="-2"/>
                 <w:kern w:val="2"/>
-                <w:sz w:val="20"/>
-                <w:szCs w:val="20"/>
+                <w:sz w:val="21"/>
+                <w:szCs w:val="21"/>
+              </w:rPr>
+            </w:pPr>
+            <w:r>
+              <w:rPr>
+                <w:b w:val="0"/>
+                <w:bCs w:val="0"/>
+                <w:color w:val="000000"/>
+                <w:spacing w:val="-2"/>
+                <w:kern w:val="2"/>
+                <w:sz w:val="21"/>
+                <w:szCs w:val="21"/>
+              </w:rPr>
+              <w:t>Chapter 6</w:t>
+            </w:r>
+            <w:r>
+              <w:rPr>
+                <w:b w:val="0"/>
+                <w:bCs w:val="0"/>
+                <w:color w:val="000000"/>
+                <w:spacing w:val="-2"/>
+                <w:kern w:val="2"/>
+                <w:sz w:val="21"/>
+                <w:szCs w:val="21"/>
+              </w:rPr>
+              <w:t xml:space="preserve"> from the textbook.</w:t>
+            </w:r>
+            <w:r>
+              <w:rPr>
+                <w:b w:val="0"/>
+                <w:bCs w:val="0"/>
+                <w:color w:val="000000"/>
+                <w:spacing w:val="-2"/>
+                <w:kern w:val="2"/>
+                <w:sz w:val="21"/>
+                <w:szCs w:val="21"/>
+              </w:rPr>
+              <w:br w:type="textWrapping"/>
+            </w:r>
+          </w:p>
+        </w:tc>
+        <w:tc>
+          <w:tcPr>
+            <w:tcW w:w="2646" w:type="dxa"/>
+            <w:tcBorders>
+              <w:top w:val="single" w:color="000000" w:sz="4" w:space="0"/>
+              <w:left w:val="single" w:color="000000" w:sz="4" w:space="0"/>
+              <w:bottom w:val="single" w:color="000000" w:sz="4" w:space="0"/>
+              <w:right w:val="single" w:color="000000" w:sz="4" w:space="0"/>
+              <w:insideH w:val="single" w:sz="4" w:space="0"/>
+              <w:insideV w:val="single" w:sz="4" w:space="0"/>
+            </w:tcBorders>
+            <w:shd w:val="clear" w:color="auto" w:fill="auto"/>
+          </w:tcPr>
+          <w:p>
+            <w:pPr>
+              <w:tabs>
+                <w:tab w:val="left" w:pos="-720"/>
+              </w:tabs>
+              <w:suppressAutoHyphens/>
+              <w:rPr>
+                <w:color w:val="000000"/>
+                <w:spacing w:val="-2"/>
+                <w:kern w:val="2"/>
+                <w:sz w:val="21"/>
+                <w:szCs w:val="21"/>
+              </w:rPr>
+            </w:pPr>
+            <w:r>
+              <w:rPr>
+                <w:color w:val="000000"/>
+                <w:spacing w:val="-2"/>
+                <w:kern w:val="2"/>
+                <w:sz w:val="21"/>
+                <w:szCs w:val="21"/>
+              </w:rPr>
+              <w:t>Re</w:t>
+            </w:r>
+            <w:r>
+              <w:rPr>
+                <w:color w:val="000000"/>
+                <w:spacing w:val="-2"/>
+                <w:kern w:val="2"/>
+                <w:sz w:val="21"/>
+                <w:szCs w:val="21"/>
+              </w:rPr>
+              <w:br w:type="textWrapping"/>
+            </w:r>
+            <w:r>
+              <w:rPr>
+                <w:color w:val="000000"/>
+                <w:spacing w:val="-2"/>
+                <w:kern w:val="2"/>
+                <w:sz w:val="21"/>
+                <w:szCs w:val="21"/>
+              </w:rPr>
+              <w:t>Midterm Exam</w:t>
+            </w:r>
+          </w:p>
+        </w:tc>
+      </w:tr>
+      <w:tr>
+        <w:tblPrEx>
+          <w:tblBorders>
+            <w:top w:val="single" w:color="000000" w:sz="4" w:space="0"/>
+            <w:left w:val="single" w:color="000000" w:sz="4" w:space="0"/>
+            <w:bottom w:val="single" w:color="000000" w:sz="4" w:space="0"/>
+            <w:right w:val="none" w:color="auto" w:sz="0" w:space="0"/>
+            <w:insideH w:val="single" w:color="000000" w:sz="4" w:space="0"/>
+            <w:insideV w:val="none" w:color="auto" w:sz="0" w:space="0"/>
+          </w:tblBorders>
+          <w:tblLayout w:type="fixed"/>
+          <w:tblCellMar>
+            <w:top w:w="0" w:type="dxa"/>
+            <w:left w:w="103" w:type="dxa"/>
+            <w:bottom w:w="0" w:type="dxa"/>
+            <w:right w:w="108" w:type="dxa"/>
+          </w:tblCellMar>
+        </w:tblPrEx>
+        <w:tc>
+          <w:tcPr>
+            <w:tcW w:w="737" w:type="dxa"/>
+            <w:tcBorders>
+              <w:top w:val="single" w:color="000000" w:sz="4" w:space="0"/>
+              <w:left w:val="single" w:color="000000" w:sz="4" w:space="0"/>
+              <w:bottom w:val="single" w:color="000000" w:sz="4" w:space="0"/>
+              <w:insideH w:val="single" w:sz="4" w:space="0"/>
+            </w:tcBorders>
+            <w:shd w:val="clear" w:color="auto" w:fill="auto"/>
+          </w:tcPr>
+          <w:p>
+            <w:pPr>
+              <w:tabs>
+                <w:tab w:val="left" w:pos="0"/>
+              </w:tabs>
+              <w:suppressAutoHyphens/>
+              <w:jc w:val="center"/>
+              <w:rPr>
+                <w:b w:val="0"/>
+                <w:bCs w:val="0"/>
+                <w:kern w:val="2"/>
+                <w:sz w:val="21"/>
+                <w:szCs w:val="21"/>
+              </w:rPr>
+            </w:pPr>
+            <w:r>
+              <w:rPr>
+                <w:b w:val="0"/>
+                <w:bCs w:val="0"/>
+                <w:kern w:val="2"/>
+                <w:sz w:val="21"/>
+                <w:szCs w:val="21"/>
+              </w:rPr>
+              <w:t>Week 7</w:t>
+            </w:r>
+          </w:p>
+        </w:tc>
+        <w:tc>
+          <w:tcPr>
+            <w:tcW w:w="2358" w:type="dxa"/>
+            <w:tcBorders>
+              <w:top w:val="single" w:color="000000" w:sz="4" w:space="0"/>
+              <w:left w:val="single" w:color="000000" w:sz="4" w:space="0"/>
+              <w:bottom w:val="single" w:color="000000" w:sz="4" w:space="0"/>
+              <w:insideH w:val="single" w:sz="4" w:space="0"/>
+            </w:tcBorders>
+            <w:shd w:val="clear" w:color="auto" w:fill="auto"/>
+          </w:tcPr>
+          <w:p>
+            <w:pPr>
+              <w:suppressAutoHyphens/>
+              <w:ind w:right="0"/>
+              <w:rPr>
+                <w:b w:val="0"/>
+                <w:bCs w:val="0"/>
+                <w:color w:val="000000"/>
+                <w:spacing w:val="-3"/>
+                <w:kern w:val="2"/>
+                <w:sz w:val="21"/>
+                <w:szCs w:val="21"/>
+              </w:rPr>
+            </w:pPr>
+            <w:r>
+              <w:rPr>
+                <w:b w:val="0"/>
+                <w:bCs w:val="0"/>
+                <w:color w:val="000000"/>
+                <w:spacing w:val="-3"/>
+                <w:kern w:val="2"/>
+                <w:sz w:val="21"/>
+                <w:szCs w:val="21"/>
+              </w:rPr>
+              <w:t>Discrete Probability</w:t>
+            </w:r>
+          </w:p>
+        </w:tc>
+        <w:tc>
+          <w:tcPr>
+            <w:tcW w:w="2861" w:type="dxa"/>
+            <w:tcBorders>
+              <w:top w:val="single" w:color="000000" w:sz="4" w:space="0"/>
+              <w:left w:val="single" w:color="000000" w:sz="4" w:space="0"/>
+              <w:bottom w:val="single" w:color="000000" w:sz="4" w:space="0"/>
+              <w:insideH w:val="single" w:sz="4" w:space="0"/>
+            </w:tcBorders>
+            <w:shd w:val="clear" w:color="auto" w:fill="auto"/>
+          </w:tcPr>
+          <w:p>
+            <w:pPr>
+              <w:tabs>
+                <w:tab w:val="left" w:pos="-720"/>
+              </w:tabs>
+              <w:suppressAutoHyphens/>
+              <w:rPr>
+                <w:b w:val="0"/>
+                <w:bCs w:val="0"/>
+                <w:color w:val="000000"/>
+                <w:spacing w:val="-2"/>
+                <w:kern w:val="2"/>
+                <w:sz w:val="21"/>
+                <w:szCs w:val="21"/>
+              </w:rPr>
+            </w:pPr>
+            <w:r>
+              <w:rPr>
+                <w:b w:val="0"/>
+                <w:bCs w:val="0"/>
+                <w:color w:val="000000"/>
+                <w:spacing w:val="-2"/>
+                <w:kern w:val="2"/>
+                <w:sz w:val="21"/>
+                <w:szCs w:val="21"/>
+              </w:rPr>
+              <w:t>Chapter 7</w:t>
+            </w:r>
+            <w:r>
+              <w:rPr>
+                <w:b w:val="0"/>
+                <w:bCs w:val="0"/>
+                <w:color w:val="000000"/>
+                <w:spacing w:val="-2"/>
+                <w:kern w:val="2"/>
+                <w:sz w:val="21"/>
+                <w:szCs w:val="21"/>
+              </w:rPr>
+              <w:t xml:space="preserve"> from the textbook.</w:t>
+            </w:r>
+          </w:p>
+        </w:tc>
+        <w:tc>
+          <w:tcPr>
+            <w:tcW w:w="2646" w:type="dxa"/>
+            <w:tcBorders>
+              <w:top w:val="single" w:color="000000" w:sz="4" w:space="0"/>
+              <w:left w:val="single" w:color="000000" w:sz="4" w:space="0"/>
+              <w:bottom w:val="single" w:color="000000" w:sz="4" w:space="0"/>
+              <w:right w:val="single" w:color="000000" w:sz="4" w:space="0"/>
+              <w:insideH w:val="single" w:sz="4" w:space="0"/>
+              <w:insideV w:val="single" w:sz="4" w:space="0"/>
+            </w:tcBorders>
+            <w:shd w:val="clear" w:color="auto" w:fill="auto"/>
+          </w:tcPr>
+          <w:p>
+            <w:pPr>
+              <w:tabs>
+                <w:tab w:val="left" w:pos="-720"/>
+              </w:tabs>
+              <w:suppressAutoHyphens/>
+              <w:rPr>
+                <w:color w:val="000000"/>
+                <w:spacing w:val="-2"/>
+                <w:kern w:val="2"/>
+                <w:sz w:val="21"/>
+                <w:szCs w:val="21"/>
                 <w:lang w:val="en-US"/>
               </w:rPr>
             </w:pPr>
@@ -4027,8 +4803,8 @@
                 <w:b w:val="0"/>
                 <w:bCs w:val="0"/>
                 <w:kern w:val="2"/>
-                <w:sz w:val="20"/>
-                <w:szCs w:val="20"/>
+                <w:sz w:val="21"/>
+                <w:szCs w:val="21"/>
               </w:rPr>
             </w:pPr>
             <w:r>
@@ -4036,10 +4812,188 @@
                 <w:b w:val="0"/>
                 <w:bCs w:val="0"/>
                 <w:kern w:val="2"/>
-                <w:sz w:val="20"/>
-                <w:szCs w:val="20"/>
-              </w:rPr>
-              <w:t>Week 5</w:t>
+                <w:sz w:val="21"/>
+                <w:szCs w:val="21"/>
+              </w:rPr>
+              <w:t>Week 8</w:t>
+            </w:r>
+          </w:p>
+        </w:tc>
+        <w:tc>
+          <w:tcPr>
+            <w:tcW w:w="2358" w:type="dxa"/>
+            <w:tcBorders>
+              <w:top w:val="single" w:color="000000" w:sz="4" w:space="0"/>
+              <w:left w:val="single" w:color="000000" w:sz="4" w:space="0"/>
+              <w:bottom w:val="single" w:color="000000" w:sz="4" w:space="0"/>
+              <w:insideH w:val="single" w:sz="4" w:space="0"/>
+            </w:tcBorders>
+            <w:shd w:val="clear" w:color="auto" w:fill="auto"/>
+          </w:tcPr>
+          <w:p>
+            <w:pPr>
+              <w:suppressAutoHyphens/>
+              <w:rPr>
+                <w:b w:val="0"/>
+                <w:bCs w:val="0"/>
+                <w:sz w:val="21"/>
+                <w:szCs w:val="21"/>
+              </w:rPr>
+            </w:pPr>
+            <w:r>
+              <w:rPr>
+                <w:b w:val="0"/>
+                <w:bCs w:val="0"/>
+                <w:sz w:val="21"/>
+                <w:szCs w:val="21"/>
+              </w:rPr>
+              <w:t>More Counting Techniques</w:t>
+            </w:r>
+          </w:p>
+        </w:tc>
+        <w:tc>
+          <w:tcPr>
+            <w:tcW w:w="2861" w:type="dxa"/>
+            <w:tcBorders>
+              <w:top w:val="single" w:color="000000" w:sz="4" w:space="0"/>
+              <w:left w:val="single" w:color="000000" w:sz="4" w:space="0"/>
+              <w:bottom w:val="single" w:color="000000" w:sz="4" w:space="0"/>
+              <w:insideH w:val="single" w:sz="4" w:space="0"/>
+            </w:tcBorders>
+            <w:shd w:val="clear" w:color="auto" w:fill="auto"/>
+          </w:tcPr>
+          <w:p>
+            <w:pPr>
+              <w:tabs>
+                <w:tab w:val="left" w:pos="-720"/>
+              </w:tabs>
+              <w:suppressAutoHyphens/>
+              <w:rPr>
+                <w:b w:val="0"/>
+                <w:bCs w:val="0"/>
+                <w:spacing w:val="-2"/>
+                <w:kern w:val="2"/>
+                <w:sz w:val="21"/>
+                <w:szCs w:val="21"/>
+              </w:rPr>
+            </w:pPr>
+            <w:r>
+              <w:rPr>
+                <w:b w:val="0"/>
+                <w:bCs w:val="0"/>
+                <w:spacing w:val="-2"/>
+                <w:kern w:val="2"/>
+                <w:sz w:val="21"/>
+                <w:szCs w:val="21"/>
+              </w:rPr>
+              <w:t>Chapter 8</w:t>
+            </w:r>
+            <w:r>
+              <w:rPr>
+                <w:b w:val="0"/>
+                <w:bCs w:val="0"/>
+                <w:spacing w:val="-2"/>
+                <w:kern w:val="2"/>
+                <w:sz w:val="21"/>
+                <w:szCs w:val="21"/>
+              </w:rPr>
+              <w:t xml:space="preserve"> from the textbook.</w:t>
+            </w:r>
+          </w:p>
+        </w:tc>
+        <w:tc>
+          <w:tcPr>
+            <w:tcW w:w="2646" w:type="dxa"/>
+            <w:tcBorders>
+              <w:top w:val="single" w:color="000000" w:sz="4" w:space="0"/>
+              <w:left w:val="single" w:color="000000" w:sz="4" w:space="0"/>
+              <w:bottom w:val="single" w:color="000000" w:sz="4" w:space="0"/>
+              <w:right w:val="single" w:color="000000" w:sz="4" w:space="0"/>
+              <w:insideH w:val="single" w:sz="4" w:space="0"/>
+              <w:insideV w:val="single" w:sz="4" w:space="0"/>
+            </w:tcBorders>
+            <w:shd w:val="clear" w:color="auto" w:fill="auto"/>
+          </w:tcPr>
+          <w:p>
+            <w:pPr>
+              <w:tabs>
+                <w:tab w:val="left" w:pos="-720"/>
+              </w:tabs>
+              <w:suppressAutoHyphens/>
+              <w:rPr>
+                <w:color w:val="000000"/>
+                <w:spacing w:val="-2"/>
+                <w:kern w:val="2"/>
+                <w:sz w:val="21"/>
+                <w:szCs w:val="21"/>
+              </w:rPr>
+            </w:pPr>
+            <w:r>
+              <w:rPr>
+                <w:color w:val="000000"/>
+                <w:spacing w:val="-2"/>
+                <w:kern w:val="2"/>
+                <w:sz w:val="21"/>
+                <w:szCs w:val="21"/>
+              </w:rPr>
+              <w:t>Assign Homework 3</w:t>
+            </w:r>
+          </w:p>
+        </w:tc>
+      </w:tr>
+      <w:tr>
+        <w:tblPrEx>
+          <w:tblBorders>
+            <w:top w:val="single" w:color="000000" w:sz="4" w:space="0"/>
+            <w:left w:val="single" w:color="000000" w:sz="4" w:space="0"/>
+            <w:bottom w:val="single" w:color="000000" w:sz="4" w:space="0"/>
+            <w:right w:val="none" w:color="auto" w:sz="0" w:space="0"/>
+            <w:insideH w:val="single" w:color="000000" w:sz="4" w:space="0"/>
+            <w:insideV w:val="none" w:color="auto" w:sz="0" w:space="0"/>
+          </w:tblBorders>
+          <w:tblLayout w:type="fixed"/>
+          <w:tblCellMar>
+            <w:top w:w="0" w:type="dxa"/>
+            <w:left w:w="103" w:type="dxa"/>
+            <w:bottom w:w="0" w:type="dxa"/>
+            <w:right w:w="108" w:type="dxa"/>
+          </w:tblCellMar>
+        </w:tblPrEx>
+        <w:tc>
+          <w:tcPr>
+            <w:tcW w:w="737" w:type="dxa"/>
+            <w:tcBorders>
+              <w:top w:val="single" w:color="000000" w:sz="4" w:space="0"/>
+              <w:left w:val="single" w:color="000000" w:sz="4" w:space="0"/>
+              <w:bottom w:val="single" w:color="000000" w:sz="4" w:space="0"/>
+              <w:insideH w:val="single" w:sz="4" w:space="0"/>
+            </w:tcBorders>
+            <w:shd w:val="clear" w:color="auto" w:fill="auto"/>
+          </w:tcPr>
+          <w:p>
+            <w:pPr>
+              <w:tabs>
+                <w:tab w:val="left" w:pos="0"/>
+              </w:tabs>
+              <w:suppressAutoHyphens/>
+              <w:jc w:val="center"/>
+              <w:rPr>
+                <w:b w:val="0"/>
+                <w:bCs w:val="0"/>
+                <w:kern w:val="2"/>
+                <w:sz w:val="21"/>
+                <w:szCs w:val="21"/>
+              </w:rPr>
+            </w:pPr>
+            <w:r>
+              <w:rPr>
+                <w:b w:val="0"/>
+                <w:bCs w:val="0"/>
+                <w:kern w:val="2"/>
+                <w:sz w:val="21"/>
+                <w:szCs w:val="21"/>
+              </w:rPr>
+              <w:t>Week 9</w:t>
             </w:r>
           </w:p>
         </w:tc>
@@ -4061,30 +5015,24 @@
               <w:rPr>
                 <w:b w:val="0"/>
                 <w:bCs w:val="0"/>
-                <w:color w:val="000000"/>
-                <w:spacing w:val="-3"/>
-                <w:kern w:val="2"/>
-                <w:sz w:val="20"/>
-                <w:szCs w:val="20"/>
+                <w:sz w:val="21"/>
+                <w:szCs w:val="21"/>
               </w:rPr>
             </w:pPr>
             <w:r>
               <w:rPr>
                 <w:b w:val="0"/>
                 <w:bCs w:val="0"/>
-                <w:color w:val="000000"/>
-                <w:spacing w:val="-3"/>
-                <w:kern w:val="2"/>
-                <w:sz w:val="20"/>
-                <w:szCs w:val="20"/>
-              </w:rPr>
-              <w:t>Mathematical induction, recursion, invariants</w:t>
+                <w:sz w:val="21"/>
+                <w:szCs w:val="21"/>
+              </w:rPr>
+              <w:t>Relations.</w:t>
             </w:r>
           </w:p>
         </w:tc>
         <w:tc>
           <w:tcPr>
-            <w:tcW w:w="2452" w:type="dxa"/>
+            <w:tcW w:w="2861" w:type="dxa"/>
             <w:tcBorders>
               <w:top w:val="single" w:color="000000" w:sz="4" w:space="0"/>
               <w:left w:val="single" w:color="000000" w:sz="4" w:space="0"/>
@@ -4102,24 +5050,33 @@
               <w:rPr>
                 <w:b w:val="0"/>
                 <w:bCs w:val="0"/>
-                <w:sz w:val="20"/>
-                <w:szCs w:val="20"/>
+                <w:sz w:val="21"/>
+                <w:szCs w:val="21"/>
               </w:rPr>
             </w:pPr>
             <w:r>
               <w:rPr>
                 <w:b w:val="0"/>
                 <w:bCs w:val="0"/>
-                <w:sz w:val="20"/>
-                <w:szCs w:val="20"/>
-              </w:rPr>
-              <w:t>Read Chapter 5</w:t>
+                <w:sz w:val="21"/>
+                <w:szCs w:val="21"/>
+              </w:rPr>
+              <w:t>Chapter 9</w:t>
+            </w:r>
+            <w:r>
+              <w:rPr>
+                <w:b w:val="0"/>
+                <w:bCs w:val="0"/>
+                <w:sz w:val="21"/>
+                <w:szCs w:val="21"/>
+              </w:rPr>
+              <w:t xml:space="preserve"> from the textbook.</w:t>
             </w:r>
           </w:p>
         </w:tc>
         <w:tc>
           <w:tcPr>
-            <w:tcW w:w="3055" w:type="dxa"/>
+            <w:tcW w:w="2646" w:type="dxa"/>
             <w:tcBorders>
               <w:top w:val="single" w:color="000000" w:sz="4" w:space="0"/>
               <w:left w:val="single" w:color="000000" w:sz="4" w:space="0"/>
@@ -4136,6 +5093,10 @@
                 <w:tab w:val="left" w:pos="-720"/>
               </w:tabs>
               <w:suppressAutoHyphens/>
+              <w:rPr>
+                <w:sz w:val="21"/>
+                <w:szCs w:val="21"/>
+              </w:rPr>
             </w:pPr>
           </w:p>
         </w:tc>
@@ -4180,8 +5141,8 @@
                 <w:b w:val="0"/>
                 <w:bCs w:val="0"/>
                 <w:kern w:val="2"/>
-                <w:sz w:val="20"/>
-                <w:szCs w:val="20"/>
+                <w:sz w:val="21"/>
+                <w:szCs w:val="21"/>
               </w:rPr>
             </w:pPr>
             <w:r>
@@ -4189,10 +5150,208 @@
                 <w:b w:val="0"/>
                 <w:bCs w:val="0"/>
                 <w:kern w:val="2"/>
-                <w:sz w:val="20"/>
-                <w:szCs w:val="20"/>
-              </w:rPr>
-              <w:t>Week 6</w:t>
+                <w:sz w:val="21"/>
+                <w:szCs w:val="21"/>
+              </w:rPr>
+              <w:t>Week 10</w:t>
+            </w:r>
+          </w:p>
+        </w:tc>
+        <w:tc>
+          <w:tcPr>
+            <w:tcW w:w="2358" w:type="dxa"/>
+            <w:tcBorders>
+              <w:top w:val="single" w:color="000000" w:sz="4" w:space="0"/>
+              <w:left w:val="single" w:color="000000" w:sz="4" w:space="0"/>
+              <w:bottom w:val="single" w:color="000000" w:sz="4" w:space="0"/>
+              <w:insideH w:val="single" w:sz="4" w:space="0"/>
+            </w:tcBorders>
+            <w:shd w:val="clear" w:color="auto" w:fill="auto"/>
+          </w:tcPr>
+          <w:p>
+            <w:pPr>
+              <w:suppressAutoHyphens/>
+              <w:rPr>
+                <w:b w:val="0"/>
+                <w:bCs w:val="0"/>
+                <w:sz w:val="21"/>
+                <w:szCs w:val="21"/>
+              </w:rPr>
+            </w:pPr>
+            <w:r>
+              <w:rPr>
+                <w:b w:val="0"/>
+                <w:bCs w:val="0"/>
+                <w:color w:val="000000"/>
+                <w:spacing w:val="-3"/>
+                <w:kern w:val="2"/>
+                <w:sz w:val="21"/>
+                <w:szCs w:val="21"/>
+              </w:rPr>
+              <w:t>Graphs</w:t>
+            </w:r>
+            <w:r>
+              <w:rPr>
+                <w:b w:val="0"/>
+                <w:bCs w:val="0"/>
+                <w:color w:val="000000"/>
+                <w:spacing w:val="-3"/>
+                <w:kern w:val="2"/>
+                <w:sz w:val="21"/>
+                <w:szCs w:val="21"/>
+                <w:lang w:val="en-US"/>
+              </w:rPr>
+              <w:t xml:space="preserve">. </w:t>
+            </w:r>
+          </w:p>
+        </w:tc>
+        <w:tc>
+          <w:tcPr>
+            <w:tcW w:w="2861" w:type="dxa"/>
+            <w:tcBorders>
+              <w:top w:val="single" w:color="000000" w:sz="4" w:space="0"/>
+              <w:left w:val="single" w:color="000000" w:sz="4" w:space="0"/>
+              <w:bottom w:val="single" w:color="000000" w:sz="4" w:space="0"/>
+              <w:insideH w:val="single" w:sz="4" w:space="0"/>
+            </w:tcBorders>
+            <w:shd w:val="clear" w:color="auto" w:fill="auto"/>
+          </w:tcPr>
+          <w:p>
+            <w:pPr>
+              <w:tabs>
+                <w:tab w:val="left" w:pos="-720"/>
+              </w:tabs>
+              <w:suppressAutoHyphens/>
+              <w:rPr>
+                <w:b w:val="0"/>
+                <w:bCs w:val="0"/>
+                <w:color w:val="000000"/>
+                <w:spacing w:val="-2"/>
+                <w:kern w:val="2"/>
+                <w:sz w:val="21"/>
+                <w:szCs w:val="21"/>
+              </w:rPr>
+            </w:pPr>
+            <w:r>
+              <w:rPr>
+                <w:b w:val="0"/>
+                <w:bCs w:val="0"/>
+                <w:color w:val="000000"/>
+                <w:spacing w:val="-2"/>
+                <w:kern w:val="2"/>
+                <w:sz w:val="21"/>
+                <w:szCs w:val="21"/>
+              </w:rPr>
+              <w:t>Chapter 10</w:t>
+            </w:r>
+            <w:r>
+              <w:rPr>
+                <w:b w:val="0"/>
+                <w:bCs w:val="0"/>
+                <w:color w:val="000000"/>
+                <w:spacing w:val="-2"/>
+                <w:kern w:val="2"/>
+                <w:sz w:val="21"/>
+                <w:szCs w:val="21"/>
+              </w:rPr>
+              <w:t xml:space="preserve"> from the textbook.</w:t>
+            </w:r>
+          </w:p>
+        </w:tc>
+        <w:tc>
+          <w:tcPr>
+            <w:tcW w:w="2646" w:type="dxa"/>
+            <w:tcBorders>
+              <w:top w:val="single" w:color="000000" w:sz="4" w:space="0"/>
+              <w:left w:val="single" w:color="000000" w:sz="4" w:space="0"/>
+              <w:bottom w:val="single" w:color="000000" w:sz="4" w:space="0"/>
+              <w:right w:val="single" w:color="000000" w:sz="4" w:space="0"/>
+              <w:insideH w:val="single" w:sz="4" w:space="0"/>
+              <w:insideV w:val="single" w:sz="4" w:space="0"/>
+            </w:tcBorders>
+            <w:shd w:val="clear" w:color="auto" w:fill="auto"/>
+          </w:tcPr>
+          <w:p>
+            <w:pPr>
+              <w:tabs>
+                <w:tab w:val="left" w:pos="-720"/>
+              </w:tabs>
+              <w:suppressAutoHyphens/>
+              <w:snapToGrid w:val="0"/>
+              <w:rPr>
+                <w:color w:val="000000"/>
+                <w:spacing w:val="-2"/>
+                <w:kern w:val="2"/>
+                <w:sz w:val="21"/>
+                <w:szCs w:val="21"/>
+              </w:rPr>
+            </w:pPr>
+            <w:r>
+              <w:rPr>
+                <w:color w:val="000000"/>
+                <w:spacing w:val="-2"/>
+                <w:kern w:val="2"/>
+                <w:sz w:val="21"/>
+                <w:szCs w:val="21"/>
+              </w:rPr>
+              <w:t>Assign Homework 4</w:t>
+            </w:r>
+          </w:p>
+        </w:tc>
+      </w:tr>
+      <w:tr>
+        <w:tblPrEx>
+          <w:tblBorders>
+            <w:top w:val="single" w:color="000000" w:sz="4" w:space="0"/>
+            <w:left w:val="single" w:color="000000" w:sz="4" w:space="0"/>
+            <w:bottom w:val="single" w:color="000000" w:sz="4" w:space="0"/>
+            <w:right w:val="none" w:color="auto" w:sz="0" w:space="0"/>
+            <w:insideH w:val="single" w:color="000000" w:sz="4" w:space="0"/>
+            <w:insideV w:val="none" w:color="auto" w:sz="0" w:space="0"/>
+          </w:tblBorders>
+          <w:tblLayout w:type="fixed"/>
+          <w:tblCellMar>
+            <w:top w:w="0" w:type="dxa"/>
+            <w:left w:w="103" w:type="dxa"/>
+            <w:bottom w:w="0" w:type="dxa"/>
+            <w:right w:w="108" w:type="dxa"/>
+          </w:tblCellMar>
+        </w:tblPrEx>
+        <w:tc>
+          <w:tcPr>
+            <w:tcW w:w="737" w:type="dxa"/>
+            <w:tcBorders>
+              <w:top w:val="single" w:color="000000" w:sz="4" w:space="0"/>
+              <w:left w:val="single" w:color="000000" w:sz="4" w:space="0"/>
+              <w:bottom w:val="single" w:color="000000" w:sz="4" w:space="0"/>
+              <w:insideH w:val="single" w:sz="4" w:space="0"/>
+            </w:tcBorders>
+            <w:shd w:val="clear" w:color="auto" w:fill="auto"/>
+          </w:tcPr>
+          <w:p>
+            <w:pPr>
+              <w:tabs>
+                <w:tab w:val="left" w:pos="0"/>
+              </w:tabs>
+              <w:suppressAutoHyphens/>
+              <w:jc w:val="center"/>
+              <w:rPr>
+                <w:b w:val="0"/>
+                <w:bCs w:val="0"/>
+                <w:kern w:val="2"/>
+                <w:sz w:val="21"/>
+                <w:szCs w:val="21"/>
+              </w:rPr>
+            </w:pPr>
+            <w:r>
+              <w:rPr>
+                <w:b w:val="0"/>
+                <w:bCs w:val="0"/>
+                <w:kern w:val="2"/>
+                <w:sz w:val="21"/>
+                <w:szCs w:val="21"/>
+              </w:rPr>
+              <w:t>Week 11</w:t>
             </w:r>
           </w:p>
         </w:tc>
@@ -4214,30 +5373,24 @@
               <w:rPr>
                 <w:b w:val="0"/>
                 <w:bCs w:val="0"/>
-                <w:color w:val="000000"/>
-                <w:spacing w:val="-3"/>
-                <w:kern w:val="2"/>
-                <w:sz w:val="20"/>
-                <w:szCs w:val="20"/>
+                <w:sz w:val="21"/>
+                <w:szCs w:val="21"/>
               </w:rPr>
             </w:pPr>
             <w:r>
               <w:rPr>
                 <w:b w:val="0"/>
                 <w:bCs w:val="0"/>
-                <w:color w:val="000000"/>
-                <w:spacing w:val="-3"/>
-                <w:kern w:val="2"/>
-                <w:sz w:val="20"/>
-                <w:szCs w:val="20"/>
-              </w:rPr>
-              <w:t>Counting</w:t>
+                <w:sz w:val="21"/>
+                <w:szCs w:val="21"/>
+              </w:rPr>
+              <w:t>Trees.</w:t>
             </w:r>
           </w:p>
         </w:tc>
         <w:tc>
           <w:tcPr>
-            <w:tcW w:w="2452" w:type="dxa"/>
+            <w:tcW w:w="2861" w:type="dxa"/>
             <w:tcBorders>
               <w:top w:val="single" w:color="000000" w:sz="4" w:space="0"/>
               <w:left w:val="single" w:color="000000" w:sz="4" w:space="0"/>
@@ -4255,30 +5408,33 @@
               <w:rPr>
                 <w:b w:val="0"/>
                 <w:bCs w:val="0"/>
-                <w:color w:val="000000"/>
-                <w:spacing w:val="-2"/>
-                <w:kern w:val="2"/>
-                <w:sz w:val="20"/>
-                <w:szCs w:val="20"/>
+                <w:sz w:val="21"/>
+                <w:szCs w:val="21"/>
               </w:rPr>
             </w:pPr>
             <w:r>
               <w:rPr>
                 <w:b w:val="0"/>
                 <w:bCs w:val="0"/>
-                <w:color w:val="000000"/>
-                <w:spacing w:val="-2"/>
-                <w:kern w:val="2"/>
-                <w:sz w:val="20"/>
-                <w:szCs w:val="20"/>
-              </w:rPr>
-              <w:t>Read Chapter 6</w:t>
+                <w:sz w:val="21"/>
+                <w:szCs w:val="21"/>
+              </w:rPr>
+              <w:t>Chapter 11</w:t>
+            </w:r>
+            <w:r>
+              <w:rPr>
+                <w:b w:val="0"/>
+                <w:bCs w:val="0"/>
+                <w:sz w:val="21"/>
+                <w:szCs w:val="21"/>
+              </w:rPr>
+              <w:t xml:space="preserve"> from the textbook.</w:t>
             </w:r>
           </w:p>
         </w:tc>
         <w:tc>
           <w:tcPr>
-            <w:tcW w:w="3055" w:type="dxa"/>
+            <w:tcW w:w="2646" w:type="dxa"/>
             <w:tcBorders>
               <w:top w:val="single" w:color="000000" w:sz="4" w:space="0"/>
               <w:left w:val="single" w:color="000000" w:sz="4" w:space="0"/>
@@ -4296,12 +5452,8 @@
               </w:tabs>
               <w:suppressAutoHyphens/>
               <w:rPr>
-                <w:color w:val="000000"/>
-                <w:spacing w:val="-2"/>
-                <w:kern w:val="2"/>
-                <w:sz w:val="20"/>
-                <w:szCs w:val="20"/>
-                <w:lang w:val="en-US"/>
+                <w:sz w:val="21"/>
+                <w:szCs w:val="21"/>
               </w:rPr>
             </w:pPr>
           </w:p>
@@ -4347,8 +5499,8 @@
                 <w:b w:val="0"/>
                 <w:bCs w:val="0"/>
                 <w:kern w:val="2"/>
-                <w:sz w:val="20"/>
-                <w:szCs w:val="20"/>
+                <w:sz w:val="21"/>
+                <w:szCs w:val="21"/>
               </w:rPr>
             </w:pPr>
             <w:r>
@@ -4356,10 +5508,10 @@
                 <w:b w:val="0"/>
                 <w:bCs w:val="0"/>
                 <w:kern w:val="2"/>
-                <w:sz w:val="20"/>
-                <w:szCs w:val="20"/>
-              </w:rPr>
-              <w:t>Week 7</w:t>
+                <w:sz w:val="21"/>
+                <w:szCs w:val="21"/>
+              </w:rPr>
+              <w:t>Week 12</w:t>
             </w:r>
           </w:p>
         </w:tc>
@@ -4381,30 +5533,26 @@
               <w:rPr>
                 <w:b w:val="0"/>
                 <w:bCs w:val="0"/>
-                <w:color w:val="000000"/>
-                <w:spacing w:val="-3"/>
-                <w:kern w:val="2"/>
-                <w:sz w:val="20"/>
-                <w:szCs w:val="20"/>
+                <w:kern w:val="2"/>
+                <w:sz w:val="21"/>
+                <w:szCs w:val="21"/>
               </w:rPr>
             </w:pPr>
             <w:r>
               <w:rPr>
                 <w:b w:val="0"/>
                 <w:bCs w:val="0"/>
-                <w:color w:val="000000"/>
-                <w:spacing w:val="-3"/>
-                <w:kern w:val="2"/>
-                <w:sz w:val="20"/>
-                <w:szCs w:val="20"/>
-              </w:rPr>
-              <w:t>Discrete Probability</w:t>
+                <w:kern w:val="2"/>
+                <w:sz w:val="21"/>
+                <w:szCs w:val="21"/>
+              </w:rPr>
+              <w:t>Levels of computability.</w:t>
             </w:r>
           </w:p>
         </w:tc>
         <w:tc>
           <w:tcPr>
-            <w:tcW w:w="2452" w:type="dxa"/>
+            <w:tcW w:w="2861" w:type="dxa"/>
             <w:tcBorders>
               <w:top w:val="single" w:color="000000" w:sz="4" w:space="0"/>
               <w:left w:val="single" w:color="000000" w:sz="4" w:space="0"/>
@@ -4422,30 +5570,66 @@
               <w:rPr>
                 <w:b w:val="0"/>
                 <w:bCs w:val="0"/>
-                <w:color w:val="000000"/>
-                <w:spacing w:val="-2"/>
-                <w:kern w:val="2"/>
-                <w:sz w:val="20"/>
-                <w:szCs w:val="20"/>
+                <w:kern w:val="2"/>
+                <w:sz w:val="21"/>
+                <w:szCs w:val="21"/>
               </w:rPr>
             </w:pPr>
             <w:r>
               <w:rPr>
                 <w:b w:val="0"/>
                 <w:bCs w:val="0"/>
-                <w:color w:val="000000"/>
-                <w:spacing w:val="-2"/>
-                <w:kern w:val="2"/>
-                <w:sz w:val="20"/>
-                <w:szCs w:val="20"/>
-              </w:rPr>
-              <w:t>Read Chapter 7</w:t>
+                <w:kern w:val="2"/>
+                <w:sz w:val="21"/>
+                <w:szCs w:val="21"/>
+              </w:rPr>
+              <w:t xml:space="preserve">Parts of </w:t>
+            </w:r>
+            <w:r>
+              <w:rPr>
+                <w:b w:val="0"/>
+                <w:bCs w:val="0"/>
+                <w:kern w:val="2"/>
+                <w:sz w:val="21"/>
+                <w:szCs w:val="21"/>
+              </w:rPr>
+              <w:t>Chapter</w:t>
+            </w:r>
+            <w:r>
+              <w:rPr>
+                <w:b w:val="0"/>
+                <w:bCs w:val="0"/>
+                <w:kern w:val="2"/>
+                <w:sz w:val="21"/>
+                <w:szCs w:val="21"/>
+              </w:rPr>
+              <w:t>s</w:t>
+            </w:r>
+            <w:r>
+              <w:rPr>
+                <w:b w:val="0"/>
+                <w:bCs w:val="0"/>
+                <w:kern w:val="2"/>
+                <w:sz w:val="21"/>
+                <w:szCs w:val="21"/>
+              </w:rPr>
+              <w:t xml:space="preserve"> 12</w:t>
+            </w:r>
+            <w:r>
+              <w:rPr>
+                <w:b w:val="0"/>
+                <w:bCs w:val="0"/>
+                <w:kern w:val="2"/>
+                <w:sz w:val="21"/>
+                <w:szCs w:val="21"/>
+              </w:rPr>
+              <w:t xml:space="preserve"> and 13 from the textbook.</w:t>
             </w:r>
           </w:p>
         </w:tc>
         <w:tc>
           <w:tcPr>
-            <w:tcW w:w="3055" w:type="dxa"/>
+            <w:tcW w:w="2646" w:type="dxa"/>
             <w:tcBorders>
               <w:top w:val="single" w:color="000000" w:sz="4" w:space="0"/>
               <w:left w:val="single" w:color="000000" w:sz="4" w:space="0"/>
@@ -4463,11 +5647,9 @@
               </w:tabs>
               <w:suppressAutoHyphens/>
               <w:rPr>
-                <w:color w:val="000000"/>
-                <w:spacing w:val="-2"/>
-                <w:kern w:val="2"/>
-                <w:sz w:val="20"/>
-                <w:szCs w:val="20"/>
+                <w:kern w:val="2"/>
+                <w:sz w:val="21"/>
+                <w:szCs w:val="21"/>
                 <w:lang w:val="en-US"/>
               </w:rPr>
             </w:pPr>
@@ -4514,8 +5696,8 @@
                 <w:b w:val="0"/>
                 <w:bCs w:val="0"/>
                 <w:kern w:val="2"/>
-                <w:sz w:val="20"/>
-                <w:szCs w:val="20"/>
+                <w:sz w:val="21"/>
+                <w:szCs w:val="21"/>
               </w:rPr>
             </w:pPr>
             <w:r>
@@ -4523,168 +5705,10 @@
                 <w:b w:val="0"/>
                 <w:bCs w:val="0"/>
                 <w:kern w:val="2"/>
-                <w:sz w:val="20"/>
-                <w:szCs w:val="20"/>
-              </w:rPr>
-              <w:t>Week 8</w:t>
-            </w:r>
-          </w:p>
-        </w:tc>
-        <w:tc>
-          <w:tcPr>
-            <w:tcW w:w="2358" w:type="dxa"/>
-            <w:tcBorders>
-              <w:top w:val="single" w:color="000000" w:sz="4" w:space="0"/>
-              <w:left w:val="single" w:color="000000" w:sz="4" w:space="0"/>
-              <w:bottom w:val="single" w:color="000000" w:sz="4" w:space="0"/>
-              <w:insideH w:val="single" w:sz="4" w:space="0"/>
-            </w:tcBorders>
-            <w:shd w:val="clear" w:color="auto" w:fill="auto"/>
-          </w:tcPr>
-          <w:p>
-            <w:pPr>
-              <w:suppressAutoHyphens/>
-              <w:rPr>
-                <w:b w:val="0"/>
-                <w:bCs w:val="0"/>
-                <w:sz w:val="20"/>
-                <w:szCs w:val="20"/>
-              </w:rPr>
-            </w:pPr>
-            <w:r>
-              <w:rPr>
-                <w:b w:val="0"/>
-                <w:bCs w:val="0"/>
-                <w:sz w:val="20"/>
-                <w:szCs w:val="20"/>
-              </w:rPr>
-              <w:t>More Counting Techniques</w:t>
-            </w:r>
-          </w:p>
-        </w:tc>
-        <w:tc>
-          <w:tcPr>
-            <w:tcW w:w="2452" w:type="dxa"/>
-            <w:tcBorders>
-              <w:top w:val="single" w:color="000000" w:sz="4" w:space="0"/>
-              <w:left w:val="single" w:color="000000" w:sz="4" w:space="0"/>
-              <w:bottom w:val="single" w:color="000000" w:sz="4" w:space="0"/>
-              <w:insideH w:val="single" w:sz="4" w:space="0"/>
-            </w:tcBorders>
-            <w:shd w:val="clear" w:color="auto" w:fill="auto"/>
-          </w:tcPr>
-          <w:p>
-            <w:pPr>
-              <w:tabs>
-                <w:tab w:val="left" w:pos="-720"/>
-              </w:tabs>
-              <w:suppressAutoHyphens/>
-              <w:rPr>
-                <w:b w:val="0"/>
-                <w:bCs w:val="0"/>
-                <w:spacing w:val="-2"/>
-                <w:kern w:val="2"/>
-                <w:sz w:val="20"/>
-                <w:szCs w:val="20"/>
-              </w:rPr>
-            </w:pPr>
-            <w:r>
-              <w:rPr>
-                <w:b w:val="0"/>
-                <w:bCs w:val="0"/>
-                <w:spacing w:val="-2"/>
-                <w:kern w:val="2"/>
-                <w:sz w:val="20"/>
-                <w:szCs w:val="20"/>
-              </w:rPr>
-              <w:t>Read Chapter 8</w:t>
-            </w:r>
-          </w:p>
-        </w:tc>
-        <w:tc>
-          <w:tcPr>
-            <w:tcW w:w="3055" w:type="dxa"/>
-            <w:tcBorders>
-              <w:top w:val="single" w:color="000000" w:sz="4" w:space="0"/>
-              <w:left w:val="single" w:color="000000" w:sz="4" w:space="0"/>
-              <w:bottom w:val="single" w:color="000000" w:sz="4" w:space="0"/>
-              <w:right w:val="single" w:color="000000" w:sz="4" w:space="0"/>
-              <w:insideH w:val="single" w:sz="4" w:space="0"/>
-              <w:insideV w:val="single" w:sz="4" w:space="0"/>
-            </w:tcBorders>
-            <w:shd w:val="clear" w:color="auto" w:fill="auto"/>
-          </w:tcPr>
-          <w:p>
-            <w:pPr>
-              <w:tabs>
-                <w:tab w:val="left" w:pos="-720"/>
-              </w:tabs>
-              <w:suppressAutoHyphens/>
-              <w:rPr>
-                <w:color w:val="000000"/>
-                <w:spacing w:val="-2"/>
-                <w:kern w:val="2"/>
-                <w:sz w:val="20"/>
-                <w:szCs w:val="20"/>
-                <w:lang w:val="en-US"/>
-              </w:rPr>
-            </w:pPr>
-          </w:p>
-        </w:tc>
-      </w:tr>
-      <w:tr>
-        <w:tblPrEx>
-          <w:tblBorders>
-            <w:top w:val="single" w:color="000000" w:sz="4" w:space="0"/>
-            <w:left w:val="single" w:color="000000" w:sz="4" w:space="0"/>
-            <w:bottom w:val="single" w:color="000000" w:sz="4" w:space="0"/>
-            <w:right w:val="none" w:color="auto" w:sz="0" w:space="0"/>
-            <w:insideH w:val="single" w:color="000000" w:sz="4" w:space="0"/>
-            <w:insideV w:val="none" w:color="auto" w:sz="0" w:space="0"/>
-          </w:tblBorders>
-          <w:tblLayout w:type="fixed"/>
-          <w:tblCellMar>
-            <w:top w:w="0" w:type="dxa"/>
-            <w:left w:w="103" w:type="dxa"/>
-            <w:bottom w:w="0" w:type="dxa"/>
-            <w:right w:w="108" w:type="dxa"/>
-          </w:tblCellMar>
-        </w:tblPrEx>
-        <w:tc>
-          <w:tcPr>
-            <w:tcW w:w="737" w:type="dxa"/>
-            <w:tcBorders>
-              <w:top w:val="single" w:color="000000" w:sz="4" w:space="0"/>
-              <w:left w:val="single" w:color="000000" w:sz="4" w:space="0"/>
-              <w:bottom w:val="single" w:color="000000" w:sz="4" w:space="0"/>
-              <w:insideH w:val="single" w:sz="4" w:space="0"/>
-            </w:tcBorders>
-            <w:shd w:val="clear" w:color="auto" w:fill="auto"/>
-          </w:tcPr>
-          <w:p>
-            <w:pPr>
-              <w:tabs>
-                <w:tab w:val="left" w:pos="0"/>
-              </w:tabs>
-              <w:suppressAutoHyphens/>
-              <w:jc w:val="center"/>
-              <w:rPr>
-                <w:b w:val="0"/>
-                <w:bCs w:val="0"/>
-                <w:kern w:val="2"/>
-                <w:sz w:val="20"/>
-                <w:szCs w:val="20"/>
-              </w:rPr>
-            </w:pPr>
-            <w:r>
-              <w:rPr>
-                <w:b w:val="0"/>
-                <w:bCs w:val="0"/>
-                <w:kern w:val="2"/>
-                <w:sz w:val="20"/>
-                <w:szCs w:val="20"/>
-              </w:rPr>
-              <w:t>Week 9</w:t>
+                <w:sz w:val="21"/>
+                <w:szCs w:val="21"/>
+              </w:rPr>
+              <w:t>Week 13</w:t>
             </w:r>
           </w:p>
         </w:tc>
@@ -4706,24 +5730,28 @@
               <w:rPr>
                 <w:b w:val="0"/>
                 <w:bCs w:val="0"/>
-                <w:sz w:val="20"/>
-                <w:szCs w:val="20"/>
+                <w:spacing w:val="-3"/>
+                <w:kern w:val="2"/>
+                <w:sz w:val="21"/>
+                <w:szCs w:val="21"/>
               </w:rPr>
             </w:pPr>
             <w:r>
               <w:rPr>
                 <w:b w:val="0"/>
                 <w:bCs w:val="0"/>
-                <w:sz w:val="20"/>
-                <w:szCs w:val="20"/>
-              </w:rPr>
-              <w:t>Relations.</w:t>
+                <w:spacing w:val="-3"/>
+                <w:kern w:val="2"/>
+                <w:sz w:val="21"/>
+                <w:szCs w:val="21"/>
+              </w:rPr>
+              <w:t>Reviewing all the topics</w:t>
             </w:r>
           </w:p>
         </w:tc>
         <w:tc>
           <w:tcPr>
-            <w:tcW w:w="2452" w:type="dxa"/>
+            <w:tcW w:w="2861" w:type="dxa"/>
             <w:tcBorders>
               <w:top w:val="single" w:color="000000" w:sz="4" w:space="0"/>
               <w:left w:val="single" w:color="000000" w:sz="4" w:space="0"/>
@@ -4734,31 +5762,18 @@
           </w:tcPr>
           <w:p>
             <w:pPr>
-              <w:tabs>
-                <w:tab w:val="left" w:pos="-720"/>
-              </w:tabs>
-              <w:suppressAutoHyphens/>
-              <w:rPr>
-                <w:b w:val="0"/>
-                <w:bCs w:val="0"/>
-                <w:sz w:val="20"/>
-                <w:szCs w:val="20"/>
+              <w:rPr>
+                <w:b w:val="0"/>
+                <w:bCs w:val="0"/>
+                <w:sz w:val="21"/>
+                <w:szCs w:val="21"/>
               </w:rPr>
             </w:pPr>
-            <w:r>
-              <w:rPr>
-                <w:b w:val="0"/>
-                <w:bCs w:val="0"/>
-                <w:sz w:val="20"/>
-                <w:szCs w:val="20"/>
-              </w:rPr>
-              <w:t>Read Chapter 9</w:t>
-            </w:r>
           </w:p>
         </w:tc>
         <w:tc>
           <w:tcPr>
-            <w:tcW w:w="3055" w:type="dxa"/>
+            <w:tcW w:w="2646" w:type="dxa"/>
             <w:tcBorders>
               <w:top w:val="single" w:color="000000" w:sz="4" w:space="0"/>
               <w:left w:val="single" w:color="000000" w:sz="4" w:space="0"/>
@@ -4771,637 +5786,19 @@
           </w:tcPr>
           <w:p>
             <w:pPr>
-              <w:tabs>
-                <w:tab w:val="left" w:pos="-720"/>
-              </w:tabs>
-              <w:suppressAutoHyphens/>
+              <w:rPr>
+                <w:sz w:val="21"/>
+                <w:szCs w:val="21"/>
+              </w:rPr>
             </w:pPr>
+            <w:r>
+              <w:rPr>
+                <w:sz w:val="21"/>
+                <w:szCs w:val="21"/>
+              </w:rPr>
+              <w:t>Final Exam</w:t>
+            </w:r>
           </w:p>
-        </w:tc>
-      </w:tr>
-      <w:tr>
-        <w:tblPrEx>
-          <w:tblBorders>
-            <w:top w:val="single" w:color="000000" w:sz="4" w:space="0"/>
-            <w:left w:val="single" w:color="000000" w:sz="4" w:space="0"/>
-            <w:bottom w:val="single" w:color="000000" w:sz="4" w:space="0"/>
-            <w:right w:val="none" w:color="auto" w:sz="0" w:space="0"/>
-            <w:insideH w:val="single" w:color="000000" w:sz="4" w:space="0"/>
-            <w:insideV w:val="none" w:color="auto" w:sz="0" w:space="0"/>
-          </w:tblBorders>
-          <w:tblLayout w:type="fixed"/>
-          <w:tblCellMar>
-            <w:top w:w="0" w:type="dxa"/>
-            <w:left w:w="103" w:type="dxa"/>
-            <w:bottom w:w="0" w:type="dxa"/>
-            <w:right w:w="108" w:type="dxa"/>
-          </w:tblCellMar>
-        </w:tblPrEx>
-        <w:tc>
-          <w:tcPr>
-            <w:tcW w:w="737" w:type="dxa"/>
-            <w:tcBorders>
-              <w:top w:val="single" w:color="000000" w:sz="4" w:space="0"/>
-              <w:left w:val="single" w:color="000000" w:sz="4" w:space="0"/>
-              <w:bottom w:val="single" w:color="000000" w:sz="4" w:space="0"/>
-              <w:insideH w:val="single" w:sz="4" w:space="0"/>
-            </w:tcBorders>
-            <w:shd w:val="clear" w:color="auto" w:fill="auto"/>
-          </w:tcPr>
-          <w:p>
-            <w:pPr>
-              <w:tabs>
-                <w:tab w:val="left" w:pos="0"/>
-              </w:tabs>
-              <w:suppressAutoHyphens/>
-              <w:jc w:val="center"/>
-              <w:rPr>
-                <w:b w:val="0"/>
-                <w:bCs w:val="0"/>
-                <w:kern w:val="2"/>
-                <w:sz w:val="20"/>
-                <w:szCs w:val="20"/>
-              </w:rPr>
-            </w:pPr>
-            <w:r>
-              <w:rPr>
-                <w:b w:val="0"/>
-                <w:bCs w:val="0"/>
-                <w:kern w:val="2"/>
-                <w:sz w:val="20"/>
-                <w:szCs w:val="20"/>
-              </w:rPr>
-              <w:t>Week 10</w:t>
-            </w:r>
-          </w:p>
-        </w:tc>
-        <w:tc>
-          <w:tcPr>
-            <w:tcW w:w="2358" w:type="dxa"/>
-            <w:tcBorders>
-              <w:top w:val="single" w:color="000000" w:sz="4" w:space="0"/>
-              <w:left w:val="single" w:color="000000" w:sz="4" w:space="0"/>
-              <w:bottom w:val="single" w:color="000000" w:sz="4" w:space="0"/>
-              <w:insideH w:val="single" w:sz="4" w:space="0"/>
-            </w:tcBorders>
-            <w:shd w:val="clear" w:color="auto" w:fill="auto"/>
-          </w:tcPr>
-          <w:p>
-            <w:pPr>
-              <w:suppressAutoHyphens/>
-              <w:rPr>
-                <w:b w:val="0"/>
-                <w:bCs w:val="0"/>
-                <w:sz w:val="20"/>
-                <w:szCs w:val="20"/>
-              </w:rPr>
-            </w:pPr>
-            <w:r>
-              <w:rPr>
-                <w:b w:val="0"/>
-                <w:bCs w:val="0"/>
-                <w:color w:val="000000"/>
-                <w:spacing w:val="-3"/>
-                <w:kern w:val="2"/>
-                <w:sz w:val="20"/>
-                <w:szCs w:val="20"/>
-              </w:rPr>
-              <w:t>Graphs</w:t>
-            </w:r>
-            <w:r>
-              <w:rPr>
-                <w:b w:val="0"/>
-                <w:bCs w:val="0"/>
-                <w:color w:val="000000"/>
-                <w:spacing w:val="-3"/>
-                <w:kern w:val="2"/>
-                <w:sz w:val="20"/>
-                <w:szCs w:val="20"/>
-                <w:lang w:val="en-US"/>
-              </w:rPr>
-              <w:t xml:space="preserve">. </w:t>
-            </w:r>
-          </w:p>
-        </w:tc>
-        <w:tc>
-          <w:tcPr>
-            <w:tcW w:w="2452" w:type="dxa"/>
-            <w:tcBorders>
-              <w:top w:val="single" w:color="000000" w:sz="4" w:space="0"/>
-              <w:left w:val="single" w:color="000000" w:sz="4" w:space="0"/>
-              <w:bottom w:val="single" w:color="000000" w:sz="4" w:space="0"/>
-              <w:insideH w:val="single" w:sz="4" w:space="0"/>
-            </w:tcBorders>
-            <w:shd w:val="clear" w:color="auto" w:fill="auto"/>
-          </w:tcPr>
-          <w:p>
-            <w:pPr>
-              <w:tabs>
-                <w:tab w:val="left" w:pos="-720"/>
-              </w:tabs>
-              <w:suppressAutoHyphens/>
-              <w:rPr>
-                <w:b w:val="0"/>
-                <w:bCs w:val="0"/>
-                <w:color w:val="000000"/>
-                <w:spacing w:val="-2"/>
-                <w:kern w:val="2"/>
-                <w:sz w:val="20"/>
-                <w:szCs w:val="20"/>
-              </w:rPr>
-            </w:pPr>
-            <w:r>
-              <w:rPr>
-                <w:b w:val="0"/>
-                <w:bCs w:val="0"/>
-                <w:color w:val="000000"/>
-                <w:spacing w:val="-2"/>
-                <w:kern w:val="2"/>
-                <w:sz w:val="20"/>
-                <w:szCs w:val="20"/>
-              </w:rPr>
-              <w:t>Read Chapter 10</w:t>
-            </w:r>
-          </w:p>
-        </w:tc>
-        <w:tc>
-          <w:tcPr>
-            <w:tcW w:w="3055" w:type="dxa"/>
-            <w:tcBorders>
-              <w:top w:val="single" w:color="000000" w:sz="4" w:space="0"/>
-              <w:left w:val="single" w:color="000000" w:sz="4" w:space="0"/>
-              <w:bottom w:val="single" w:color="000000" w:sz="4" w:space="0"/>
-              <w:right w:val="single" w:color="000000" w:sz="4" w:space="0"/>
-              <w:insideH w:val="single" w:sz="4" w:space="0"/>
-              <w:insideV w:val="single" w:sz="4" w:space="0"/>
-            </w:tcBorders>
-            <w:shd w:val="clear" w:color="auto" w:fill="auto"/>
-          </w:tcPr>
-          <w:p>
-            <w:pPr>
-              <w:tabs>
-                <w:tab w:val="left" w:pos="-720"/>
-              </w:tabs>
-              <w:suppressAutoHyphens/>
-              <w:snapToGrid w:val="0"/>
-              <w:rPr>
-                <w:color w:val="000000"/>
-                <w:spacing w:val="-2"/>
-                <w:kern w:val="2"/>
-                <w:sz w:val="20"/>
-                <w:szCs w:val="20"/>
-                <w:lang w:val="en-US"/>
-              </w:rPr>
-            </w:pPr>
-          </w:p>
-        </w:tc>
-      </w:tr>
-      <w:tr>
-        <w:tblPrEx>
-          <w:tblBorders>
-            <w:top w:val="single" w:color="000000" w:sz="4" w:space="0"/>
-            <w:left w:val="single" w:color="000000" w:sz="4" w:space="0"/>
-            <w:bottom w:val="single" w:color="000000" w:sz="4" w:space="0"/>
-            <w:right w:val="none" w:color="auto" w:sz="0" w:space="0"/>
-            <w:insideH w:val="single" w:color="000000" w:sz="4" w:space="0"/>
-            <w:insideV w:val="none" w:color="auto" w:sz="0" w:space="0"/>
-          </w:tblBorders>
-          <w:tblLayout w:type="fixed"/>
-          <w:tblCellMar>
-            <w:top w:w="0" w:type="dxa"/>
-            <w:left w:w="103" w:type="dxa"/>
-            <w:bottom w:w="0" w:type="dxa"/>
-            <w:right w:w="108" w:type="dxa"/>
-          </w:tblCellMar>
-        </w:tblPrEx>
-        <w:tc>
-          <w:tcPr>
-            <w:tcW w:w="737" w:type="dxa"/>
-            <w:tcBorders>
-              <w:top w:val="single" w:color="000000" w:sz="4" w:space="0"/>
-              <w:left w:val="single" w:color="000000" w:sz="4" w:space="0"/>
-              <w:bottom w:val="single" w:color="000000" w:sz="4" w:space="0"/>
-              <w:insideH w:val="single" w:sz="4" w:space="0"/>
-            </w:tcBorders>
-            <w:shd w:val="clear" w:color="auto" w:fill="auto"/>
-          </w:tcPr>
-          <w:p>
-            <w:pPr>
-              <w:tabs>
-                <w:tab w:val="left" w:pos="0"/>
-              </w:tabs>
-              <w:suppressAutoHyphens/>
-              <w:jc w:val="center"/>
-              <w:rPr>
-                <w:b w:val="0"/>
-                <w:bCs w:val="0"/>
-                <w:kern w:val="2"/>
-                <w:sz w:val="20"/>
-                <w:szCs w:val="20"/>
-              </w:rPr>
-            </w:pPr>
-            <w:r>
-              <w:rPr>
-                <w:b w:val="0"/>
-                <w:bCs w:val="0"/>
-                <w:kern w:val="2"/>
-                <w:sz w:val="20"/>
-                <w:szCs w:val="20"/>
-              </w:rPr>
-              <w:t>Week 11</w:t>
-            </w:r>
-          </w:p>
-        </w:tc>
-        <w:tc>
-          <w:tcPr>
-            <w:tcW w:w="2358" w:type="dxa"/>
-            <w:tcBorders>
-              <w:top w:val="single" w:color="000000" w:sz="4" w:space="0"/>
-              <w:left w:val="single" w:color="000000" w:sz="4" w:space="0"/>
-              <w:bottom w:val="single" w:color="000000" w:sz="4" w:space="0"/>
-              <w:insideH w:val="single" w:sz="4" w:space="0"/>
-            </w:tcBorders>
-            <w:shd w:val="clear" w:color="auto" w:fill="auto"/>
-          </w:tcPr>
-          <w:p>
-            <w:pPr>
-              <w:suppressAutoHyphens/>
-              <w:ind w:right="0"/>
-              <w:rPr>
-                <w:b w:val="0"/>
-                <w:bCs w:val="0"/>
-                <w:sz w:val="20"/>
-                <w:szCs w:val="20"/>
-              </w:rPr>
-            </w:pPr>
-            <w:r>
-              <w:rPr>
-                <w:b w:val="0"/>
-                <w:bCs w:val="0"/>
-                <w:sz w:val="20"/>
-                <w:szCs w:val="20"/>
-              </w:rPr>
-              <w:t>Trees.</w:t>
-            </w:r>
-          </w:p>
-        </w:tc>
-        <w:tc>
-          <w:tcPr>
-            <w:tcW w:w="2452" w:type="dxa"/>
-            <w:tcBorders>
-              <w:top w:val="single" w:color="000000" w:sz="4" w:space="0"/>
-              <w:left w:val="single" w:color="000000" w:sz="4" w:space="0"/>
-              <w:bottom w:val="single" w:color="000000" w:sz="4" w:space="0"/>
-              <w:insideH w:val="single" w:sz="4" w:space="0"/>
-            </w:tcBorders>
-            <w:shd w:val="clear" w:color="auto" w:fill="auto"/>
-          </w:tcPr>
-          <w:p>
-            <w:pPr>
-              <w:tabs>
-                <w:tab w:val="left" w:pos="-720"/>
-              </w:tabs>
-              <w:suppressAutoHyphens/>
-              <w:rPr>
-                <w:b w:val="0"/>
-                <w:bCs w:val="0"/>
-                <w:sz w:val="20"/>
-                <w:szCs w:val="20"/>
-              </w:rPr>
-            </w:pPr>
-            <w:r>
-              <w:rPr>
-                <w:b w:val="0"/>
-                <w:bCs w:val="0"/>
-                <w:sz w:val="20"/>
-                <w:szCs w:val="20"/>
-              </w:rPr>
-              <w:t>Read Chapter 11</w:t>
-            </w:r>
-          </w:p>
-        </w:tc>
-        <w:tc>
-          <w:tcPr>
-            <w:tcW w:w="3055" w:type="dxa"/>
-            <w:tcBorders>
-              <w:top w:val="single" w:color="000000" w:sz="4" w:space="0"/>
-              <w:left w:val="single" w:color="000000" w:sz="4" w:space="0"/>
-              <w:bottom w:val="single" w:color="000000" w:sz="4" w:space="0"/>
-              <w:right w:val="single" w:color="000000" w:sz="4" w:space="0"/>
-              <w:insideH w:val="single" w:sz="4" w:space="0"/>
-              <w:insideV w:val="single" w:sz="4" w:space="0"/>
-            </w:tcBorders>
-            <w:shd w:val="clear" w:color="auto" w:fill="auto"/>
-          </w:tcPr>
-          <w:p>
-            <w:pPr>
-              <w:tabs>
-                <w:tab w:val="left" w:pos="-720"/>
-              </w:tabs>
-              <w:suppressAutoHyphens/>
-              <w:rPr>
-                <w:sz w:val="20"/>
-                <w:szCs w:val="20"/>
-              </w:rPr>
-            </w:pPr>
-          </w:p>
-        </w:tc>
-      </w:tr>
-      <w:tr>
-        <w:tblPrEx>
-          <w:tblBorders>
-            <w:top w:val="single" w:color="000000" w:sz="4" w:space="0"/>
-            <w:left w:val="single" w:color="000000" w:sz="4" w:space="0"/>
-            <w:bottom w:val="single" w:color="000000" w:sz="4" w:space="0"/>
-            <w:right w:val="none" w:color="auto" w:sz="0" w:space="0"/>
-            <w:insideH w:val="single" w:color="000000" w:sz="4" w:space="0"/>
-            <w:insideV w:val="none" w:color="auto" w:sz="0" w:space="0"/>
-          </w:tblBorders>
-          <w:tblLayout w:type="fixed"/>
-          <w:tblCellMar>
-            <w:top w:w="0" w:type="dxa"/>
-            <w:left w:w="103" w:type="dxa"/>
-            <w:bottom w:w="0" w:type="dxa"/>
-            <w:right w:w="108" w:type="dxa"/>
-          </w:tblCellMar>
-        </w:tblPrEx>
-        <w:tc>
-          <w:tcPr>
-            <w:tcW w:w="737" w:type="dxa"/>
-            <w:tcBorders>
-              <w:top w:val="single" w:color="000000" w:sz="4" w:space="0"/>
-              <w:left w:val="single" w:color="000000" w:sz="4" w:space="0"/>
-              <w:bottom w:val="single" w:color="000000" w:sz="4" w:space="0"/>
-              <w:insideH w:val="single" w:sz="4" w:space="0"/>
-            </w:tcBorders>
-            <w:shd w:val="clear" w:color="auto" w:fill="auto"/>
-          </w:tcPr>
-          <w:p>
-            <w:pPr>
-              <w:tabs>
-                <w:tab w:val="left" w:pos="0"/>
-              </w:tabs>
-              <w:suppressAutoHyphens/>
-              <w:jc w:val="center"/>
-              <w:rPr>
-                <w:b w:val="0"/>
-                <w:bCs w:val="0"/>
-                <w:kern w:val="2"/>
-                <w:sz w:val="20"/>
-                <w:szCs w:val="20"/>
-              </w:rPr>
-            </w:pPr>
-            <w:r>
-              <w:rPr>
-                <w:b w:val="0"/>
-                <w:bCs w:val="0"/>
-                <w:kern w:val="2"/>
-                <w:sz w:val="20"/>
-                <w:szCs w:val="20"/>
-              </w:rPr>
-              <w:t>Week 12</w:t>
-            </w:r>
-          </w:p>
-        </w:tc>
-        <w:tc>
-          <w:tcPr>
-            <w:tcW w:w="2358" w:type="dxa"/>
-            <w:tcBorders>
-              <w:top w:val="single" w:color="000000" w:sz="4" w:space="0"/>
-              <w:left w:val="single" w:color="000000" w:sz="4" w:space="0"/>
-              <w:bottom w:val="single" w:color="000000" w:sz="4" w:space="0"/>
-              <w:insideH w:val="single" w:sz="4" w:space="0"/>
-            </w:tcBorders>
-            <w:shd w:val="clear" w:color="auto" w:fill="auto"/>
-          </w:tcPr>
-          <w:p>
-            <w:pPr>
-              <w:suppressAutoHyphens/>
-              <w:ind w:right="0"/>
-              <w:rPr>
-                <w:b w:val="0"/>
-                <w:bCs w:val="0"/>
-                <w:kern w:val="2"/>
-                <w:sz w:val="20"/>
-                <w:szCs w:val="20"/>
-              </w:rPr>
-            </w:pPr>
-            <w:r>
-              <w:rPr>
-                <w:b w:val="0"/>
-                <w:bCs w:val="0"/>
-                <w:kern w:val="2"/>
-                <w:sz w:val="20"/>
-                <w:szCs w:val="20"/>
-              </w:rPr>
-              <w:t>Boolean functions.</w:t>
-            </w:r>
-          </w:p>
-        </w:tc>
-        <w:tc>
-          <w:tcPr>
-            <w:tcW w:w="2452" w:type="dxa"/>
-            <w:tcBorders>
-              <w:top w:val="single" w:color="000000" w:sz="4" w:space="0"/>
-              <w:left w:val="single" w:color="000000" w:sz="4" w:space="0"/>
-              <w:bottom w:val="single" w:color="000000" w:sz="4" w:space="0"/>
-              <w:insideH w:val="single" w:sz="4" w:space="0"/>
-            </w:tcBorders>
-            <w:shd w:val="clear" w:color="auto" w:fill="auto"/>
-          </w:tcPr>
-          <w:p>
-            <w:pPr>
-              <w:tabs>
-                <w:tab w:val="left" w:pos="-720"/>
-              </w:tabs>
-              <w:suppressAutoHyphens/>
-              <w:rPr>
-                <w:b w:val="0"/>
-                <w:bCs w:val="0"/>
-                <w:kern w:val="2"/>
-                <w:sz w:val="20"/>
-                <w:szCs w:val="20"/>
-              </w:rPr>
-            </w:pPr>
-            <w:r>
-              <w:rPr>
-                <w:b w:val="0"/>
-                <w:bCs w:val="0"/>
-                <w:kern w:val="2"/>
-                <w:sz w:val="20"/>
-                <w:szCs w:val="20"/>
-              </w:rPr>
-              <w:t>Read Chapter 12</w:t>
-            </w:r>
-          </w:p>
-        </w:tc>
-        <w:tc>
-          <w:tcPr>
-            <w:tcW w:w="3055" w:type="dxa"/>
-            <w:tcBorders>
-              <w:top w:val="single" w:color="000000" w:sz="4" w:space="0"/>
-              <w:left w:val="single" w:color="000000" w:sz="4" w:space="0"/>
-              <w:bottom w:val="single" w:color="000000" w:sz="4" w:space="0"/>
-              <w:right w:val="single" w:color="000000" w:sz="4" w:space="0"/>
-              <w:insideH w:val="single" w:sz="4" w:space="0"/>
-              <w:insideV w:val="single" w:sz="4" w:space="0"/>
-            </w:tcBorders>
-            <w:shd w:val="clear" w:color="auto" w:fill="auto"/>
-          </w:tcPr>
-          <w:p>
-            <w:pPr>
-              <w:tabs>
-                <w:tab w:val="left" w:pos="-720"/>
-              </w:tabs>
-              <w:suppressAutoHyphens/>
-              <w:rPr>
-                <w:kern w:val="2"/>
-                <w:sz w:val="20"/>
-                <w:szCs w:val="20"/>
-                <w:lang w:val="en-US"/>
-              </w:rPr>
-            </w:pPr>
-          </w:p>
-        </w:tc>
-      </w:tr>
-      <w:tr>
-        <w:tblPrEx>
-          <w:tblBorders>
-            <w:top w:val="single" w:color="000000" w:sz="4" w:space="0"/>
-            <w:left w:val="single" w:color="000000" w:sz="4" w:space="0"/>
-            <w:bottom w:val="single" w:color="000000" w:sz="4" w:space="0"/>
-            <w:right w:val="none" w:color="auto" w:sz="0" w:space="0"/>
-            <w:insideH w:val="single" w:color="000000" w:sz="4" w:space="0"/>
-            <w:insideV w:val="none" w:color="auto" w:sz="0" w:space="0"/>
-          </w:tblBorders>
-          <w:tblLayout w:type="fixed"/>
-          <w:tblCellMar>
-            <w:top w:w="0" w:type="dxa"/>
-            <w:left w:w="103" w:type="dxa"/>
-            <w:bottom w:w="0" w:type="dxa"/>
-            <w:right w:w="108" w:type="dxa"/>
-          </w:tblCellMar>
-        </w:tblPrEx>
-        <w:tc>
-          <w:tcPr>
-            <w:tcW w:w="737" w:type="dxa"/>
-            <w:tcBorders>
-              <w:top w:val="single" w:color="000000" w:sz="4" w:space="0"/>
-              <w:left w:val="single" w:color="000000" w:sz="4" w:space="0"/>
-              <w:bottom w:val="single" w:color="000000" w:sz="4" w:space="0"/>
-              <w:insideH w:val="single" w:sz="4" w:space="0"/>
-            </w:tcBorders>
-            <w:shd w:val="clear" w:color="auto" w:fill="auto"/>
-          </w:tcPr>
-          <w:p>
-            <w:pPr>
-              <w:tabs>
-                <w:tab w:val="left" w:pos="0"/>
-              </w:tabs>
-              <w:suppressAutoHyphens/>
-              <w:jc w:val="center"/>
-              <w:rPr>
-                <w:b w:val="0"/>
-                <w:bCs w:val="0"/>
-                <w:kern w:val="2"/>
-                <w:sz w:val="20"/>
-                <w:szCs w:val="20"/>
-              </w:rPr>
-            </w:pPr>
-            <w:r>
-              <w:rPr>
-                <w:b w:val="0"/>
-                <w:bCs w:val="0"/>
-                <w:kern w:val="2"/>
-                <w:sz w:val="20"/>
-                <w:szCs w:val="20"/>
-              </w:rPr>
-              <w:t>Week 13</w:t>
-            </w:r>
-          </w:p>
-        </w:tc>
-        <w:tc>
-          <w:tcPr>
-            <w:tcW w:w="2358" w:type="dxa"/>
-            <w:tcBorders>
-              <w:top w:val="single" w:color="000000" w:sz="4" w:space="0"/>
-              <w:left w:val="single" w:color="000000" w:sz="4" w:space="0"/>
-              <w:bottom w:val="single" w:color="000000" w:sz="4" w:space="0"/>
-              <w:insideH w:val="single" w:sz="4" w:space="0"/>
-            </w:tcBorders>
-            <w:shd w:val="clear" w:color="auto" w:fill="auto"/>
-          </w:tcPr>
-          <w:p>
-            <w:pPr>
-              <w:suppressAutoHyphens/>
-              <w:ind w:right="0"/>
-              <w:rPr>
-                <w:b w:val="0"/>
-                <w:bCs w:val="0"/>
-                <w:spacing w:val="-3"/>
-                <w:kern w:val="2"/>
-                <w:sz w:val="20"/>
-                <w:szCs w:val="20"/>
-              </w:rPr>
-            </w:pPr>
-            <w:r>
-              <w:rPr>
-                <w:b w:val="0"/>
-                <w:bCs w:val="0"/>
-                <w:spacing w:val="-3"/>
-                <w:kern w:val="2"/>
-                <w:sz w:val="20"/>
-                <w:szCs w:val="20"/>
-              </w:rPr>
-              <w:t>Levels of computability.</w:t>
-            </w:r>
-          </w:p>
-        </w:tc>
-        <w:tc>
-          <w:tcPr>
-            <w:tcW w:w="2452" w:type="dxa"/>
-            <w:tcBorders>
-              <w:top w:val="single" w:color="000000" w:sz="4" w:space="0"/>
-              <w:left w:val="single" w:color="000000" w:sz="4" w:space="0"/>
-              <w:bottom w:val="single" w:color="000000" w:sz="4" w:space="0"/>
-              <w:insideH w:val="single" w:sz="4" w:space="0"/>
-            </w:tcBorders>
-            <w:shd w:val="clear" w:color="auto" w:fill="auto"/>
-          </w:tcPr>
-          <w:p>
-            <w:pPr>
-              <w:rPr>
-                <w:b w:val="0"/>
-                <w:bCs w:val="0"/>
-                <w:sz w:val="20"/>
-                <w:szCs w:val="20"/>
-              </w:rPr>
-            </w:pPr>
-            <w:r>
-              <w:rPr>
-                <w:b w:val="0"/>
-                <w:bCs w:val="0"/>
-                <w:sz w:val="20"/>
-                <w:szCs w:val="20"/>
-              </w:rPr>
-              <w:t>Read Chapter 13</w:t>
-            </w:r>
-          </w:p>
-        </w:tc>
-        <w:tc>
-          <w:tcPr>
-            <w:tcW w:w="3055" w:type="dxa"/>
-            <w:tcBorders>
-              <w:top w:val="single" w:color="000000" w:sz="4" w:space="0"/>
-              <w:left w:val="single" w:color="000000" w:sz="4" w:space="0"/>
-              <w:bottom w:val="single" w:color="000000" w:sz="4" w:space="0"/>
-              <w:right w:val="single" w:color="000000" w:sz="4" w:space="0"/>
-              <w:insideH w:val="single" w:sz="4" w:space="0"/>
-              <w:insideV w:val="single" w:sz="4" w:space="0"/>
-            </w:tcBorders>
-            <w:shd w:val="clear" w:color="auto" w:fill="auto"/>
-          </w:tcPr>
-          <w:p/>
         </w:tc>
       </w:tr>
     </w:tbl>

</xml_diff>